<commit_message>
Updated the word document with the directory and file structure
</commit_message>
<xml_diff>
--- a/INFO-3135 Project_1_F25.docx
+++ b/INFO-3135 Project_1_F25.docx
@@ -3714,6 +3714,1110 @@
           <w:sz w:val="22"/>
         </w:rPr>
         <w:lastRenderedPageBreak/>
+        <w:t>Projects and files you’re given and what to do with them:</w:t>
+      </w:r>
+    </w:p>
+    <w:p>
+      <w:pPr>
+        <w:spacing w:after="120"/>
+        <w:ind w:left="360"/>
+        <w:rPr>
+          <w:rFonts w:ascii="Arial" w:hAnsi="Arial" w:cs="Arial"/>
+          <w:sz w:val="22"/>
+        </w:rPr>
+      </w:pPr>
+      <w:proofErr w:type="gramStart"/>
+      <w:r>
+        <w:rPr>
+          <w:rFonts w:ascii="Arial" w:hAnsi="Arial" w:cs="Arial"/>
+          <w:sz w:val="22"/>
+        </w:rPr>
+        <w:t>A repository of the files are</w:t>
+      </w:r>
+      <w:proofErr w:type="gramEnd"/>
+      <w:r>
+        <w:rPr>
+          <w:rFonts w:ascii="Arial" w:hAnsi="Arial" w:cs="Arial"/>
+          <w:sz w:val="22"/>
+        </w:rPr>
+        <w:t xml:space="preserve"> located here: </w:t>
+      </w:r>
+      <w:hyperlink r:id="rId10" w:history="1">
+        <w:r>
+          <w:rPr>
+            <w:rStyle w:val="Hyperlink"/>
+            <w:rFonts w:ascii="Arial" w:hAnsi="Arial" w:cs="Arial"/>
+            <w:sz w:val="22"/>
+          </w:rPr>
+          <w:t>https://github.com/FeeneyCodes/INFO3135F25_P1_Songify_Generators</w:t>
+        </w:r>
+      </w:hyperlink>
+      <w:r>
+        <w:rPr>
+          <w:rFonts w:ascii="Arial" w:hAnsi="Arial" w:cs="Arial"/>
+          <w:sz w:val="22"/>
+        </w:rPr>
+        <w:t xml:space="preserve"> </w:t>
+      </w:r>
+    </w:p>
+    <w:p>
+      <w:pPr>
+        <w:spacing w:after="120"/>
+        <w:ind w:left="360"/>
+        <w:rPr>
+          <w:rFonts w:ascii="Arial" w:hAnsi="Arial" w:cs="Arial"/>
+          <w:sz w:val="22"/>
+        </w:rPr>
+      </w:pPr>
+      <w:r>
+        <w:rPr>
+          <w:rFonts w:ascii="Arial" w:hAnsi="Arial" w:cs="Arial"/>
+          <w:noProof/>
+          <w:sz w:val="22"/>
+          <w:lang w:val="en-US"/>
+        </w:rPr>
+        <w:drawing>
+          <wp:anchor distT="0" distB="0" distL="114300" distR="114300" simplePos="0" relativeHeight="251658240" behindDoc="1" locked="0" layoutInCell="1" allowOverlap="1">
+            <wp:simplePos x="0" y="0"/>
+            <wp:positionH relativeFrom="column">
+              <wp:posOffset>5043805</wp:posOffset>
+            </wp:positionH>
+            <wp:positionV relativeFrom="paragraph">
+              <wp:posOffset>271145</wp:posOffset>
+            </wp:positionV>
+            <wp:extent cx="1983105" cy="1667510"/>
+            <wp:effectExtent l="19050" t="0" r="0" b="0"/>
+            <wp:wrapTight wrapText="bothSides">
+              <wp:wrapPolygon edited="0">
+                <wp:start x="-207" y="0"/>
+                <wp:lineTo x="-207" y="21468"/>
+                <wp:lineTo x="21579" y="21468"/>
+                <wp:lineTo x="21579" y="0"/>
+                <wp:lineTo x="-207" y="0"/>
+              </wp:wrapPolygon>
+            </wp:wrapTight>
+            <wp:docPr id="2" name="Picture 1"/>
+            <wp:cNvGraphicFramePr>
+              <a:graphicFrameLocks xmlns:a="http://schemas.openxmlformats.org/drawingml/2006/main" noChangeAspect="1"/>
+            </wp:cNvGraphicFramePr>
+            <a:graphic xmlns:a="http://schemas.openxmlformats.org/drawingml/2006/main">
+              <a:graphicData uri="http://schemas.openxmlformats.org/drawingml/2006/picture">
+                <pic:pic xmlns:pic="http://schemas.openxmlformats.org/drawingml/2006/picture">
+                  <pic:nvPicPr>
+                    <pic:cNvPr id="0" name="Picture 1"/>
+                    <pic:cNvPicPr>
+                      <a:picLocks noChangeAspect="1" noChangeArrowheads="1"/>
+                    </pic:cNvPicPr>
+                  </pic:nvPicPr>
+                  <pic:blipFill>
+                    <a:blip r:embed="rId11" cstate="print"/>
+                    <a:srcRect/>
+                    <a:stretch>
+                      <a:fillRect/>
+                    </a:stretch>
+                  </pic:blipFill>
+                  <pic:spPr bwMode="auto">
+                    <a:xfrm>
+                      <a:off x="0" y="0"/>
+                      <a:ext cx="1983105" cy="1667510"/>
+                    </a:xfrm>
+                    <a:prstGeom prst="rect">
+                      <a:avLst/>
+                    </a:prstGeom>
+                    <a:noFill/>
+                    <a:ln w="9525">
+                      <a:noFill/>
+                      <a:miter lim="800000"/>
+                      <a:headEnd/>
+                      <a:tailEnd/>
+                    </a:ln>
+                  </pic:spPr>
+                </pic:pic>
+              </a:graphicData>
+            </a:graphic>
+          </wp:anchor>
+        </w:drawing>
+      </w:r>
+      <w:r>
+        <w:rPr>
+          <w:rFonts w:ascii="Arial" w:hAnsi="Arial" w:cs="Arial"/>
+          <w:sz w:val="22"/>
+        </w:rPr>
+        <w:t xml:space="preserve">There are a number of solutions &amp; projects here, most of which of which you don’t explicitly </w:t>
+      </w:r>
+      <w:r>
+        <w:rPr>
+          <w:rFonts w:ascii="Arial" w:hAnsi="Arial" w:cs="Arial"/>
+          <w:i/>
+          <w:sz w:val="22"/>
+        </w:rPr>
+        <w:t>need</w:t>
+      </w:r>
+      <w:r>
+        <w:rPr>
+          <w:rFonts w:ascii="Arial" w:hAnsi="Arial" w:cs="Arial"/>
+          <w:sz w:val="22"/>
+        </w:rPr>
+        <w:t xml:space="preserve"> but it depends on how you want to go about getting test data.</w:t>
+      </w:r>
+    </w:p>
+    <w:p>
+      <w:pPr>
+        <w:spacing w:after="120"/>
+        <w:ind w:left="360"/>
+        <w:rPr>
+          <w:rFonts w:ascii="Arial" w:hAnsi="Arial" w:cs="Arial"/>
+          <w:sz w:val="22"/>
+        </w:rPr>
+      </w:pPr>
+    </w:p>
+    <w:p>
+      <w:pPr>
+        <w:spacing w:after="120"/>
+        <w:ind w:left="360"/>
+        <w:rPr>
+          <w:rFonts w:ascii="Arial" w:hAnsi="Arial" w:cs="Arial"/>
+          <w:sz w:val="22"/>
+        </w:rPr>
+      </w:pPr>
+      <w:r>
+        <w:rPr>
+          <w:rFonts w:ascii="Arial" w:hAnsi="Arial" w:cs="Arial"/>
+          <w:sz w:val="22"/>
+        </w:rPr>
+        <w:t xml:space="preserve">Here’s a breakdown of what’s here: </w:t>
+      </w:r>
+    </w:p>
+    <w:p>
+      <w:pPr>
+        <w:ind w:left="357"/>
+        <w:rPr>
+          <w:rFonts w:ascii="Courier New" w:hAnsi="Courier New" w:cs="Courier New"/>
+          <w:b/>
+          <w:sz w:val="22"/>
+        </w:rPr>
+      </w:pPr>
+    </w:p>
+    <w:p>
+      <w:pPr>
+        <w:ind w:left="357"/>
+        <w:rPr>
+          <w:rFonts w:ascii="Arial" w:hAnsi="Arial" w:cs="Arial"/>
+          <w:sz w:val="22"/>
+        </w:rPr>
+      </w:pPr>
+      <w:r>
+        <w:rPr>
+          <w:rFonts w:ascii="Courier New" w:hAnsi="Courier New" w:cs="Courier New"/>
+          <w:b/>
+          <w:sz w:val="22"/>
+        </w:rPr>
+        <w:t xml:space="preserve">+ </w:t>
+      </w:r>
+      <w:proofErr w:type="spellStart"/>
+      <w:r>
+        <w:rPr>
+          <w:rFonts w:ascii="Courier New" w:hAnsi="Courier New" w:cs="Courier New"/>
+          <w:b/>
+          <w:sz w:val="22"/>
+        </w:rPr>
+        <w:t>Songify_API_starter_classes</w:t>
+      </w:r>
+      <w:proofErr w:type="spellEnd"/>
+      <w:r>
+        <w:rPr>
+          <w:rFonts w:ascii="Courier New" w:hAnsi="Courier New" w:cs="Courier New"/>
+          <w:b/>
+          <w:sz w:val="22"/>
+        </w:rPr>
+        <w:t xml:space="preserve"> </w:t>
+      </w:r>
+      <w:r>
+        <w:rPr>
+          <w:rFonts w:ascii="Arial" w:hAnsi="Arial" w:cs="Arial"/>
+          <w:sz w:val="22"/>
+        </w:rPr>
+        <w:t>[folder</w:t>
+      </w:r>
+      <w:r>
+        <w:rPr>
+          <w:rFonts w:ascii="Arial" w:hAnsi="Arial" w:cs="Arial"/>
+          <w:sz w:val="22"/>
+        </w:rPr>
+        <w:t>]</w:t>
+      </w:r>
+    </w:p>
+    <w:p>
+      <w:pPr>
+        <w:ind w:left="357"/>
+        <w:rPr>
+          <w:rFonts w:ascii="Courier New" w:hAnsi="Courier New" w:cs="Courier New"/>
+          <w:b/>
+          <w:sz w:val="22"/>
+        </w:rPr>
+      </w:pPr>
+      <w:r>
+        <w:rPr>
+          <w:rFonts w:ascii="Courier New" w:hAnsi="Courier New" w:cs="Courier New"/>
+          <w:b/>
+          <w:sz w:val="22"/>
+        </w:rPr>
+        <w:t>+ Songify_API_starter_classes.7z</w:t>
+      </w:r>
+    </w:p>
+    <w:p>
+      <w:pPr>
+        <w:ind w:left="357"/>
+        <w:rPr>
+          <w:rFonts w:ascii="Arial" w:hAnsi="Arial" w:cs="Arial"/>
+          <w:sz w:val="22"/>
+        </w:rPr>
+      </w:pPr>
+      <w:r>
+        <w:rPr>
+          <w:rFonts w:ascii="Courier New" w:hAnsi="Courier New" w:cs="Courier New"/>
+          <w:b/>
+          <w:sz w:val="22"/>
+        </w:rPr>
+        <w:t xml:space="preserve">|      </w:t>
+      </w:r>
+      <w:r>
+        <w:rPr>
+          <w:rFonts w:ascii="Arial" w:hAnsi="Arial" w:cs="Arial"/>
+          <w:sz w:val="22"/>
+        </w:rPr>
+        <w:t>(Just the class files - mostly headers)</w:t>
+      </w:r>
+    </w:p>
+    <w:p>
+      <w:pPr>
+        <w:ind w:left="357"/>
+        <w:rPr>
+          <w:rFonts w:ascii="Arial" w:hAnsi="Arial" w:cs="Arial"/>
+          <w:sz w:val="22"/>
+        </w:rPr>
+      </w:pPr>
+      <w:r>
+        <w:rPr>
+          <w:rFonts w:ascii="Courier New" w:hAnsi="Courier New" w:cs="Courier New"/>
+          <w:b/>
+          <w:noProof/>
+          <w:sz w:val="22"/>
+          <w:lang w:val="en-US"/>
+        </w:rPr>
+        <w:pict>
+          <v:shapetype id="_x0000_t13" coordsize="21600,21600" o:spt="13" adj="16200,5400" path="m@0,l@0@1,0@1,0@2@0@2@0,21600,21600,10800xe">
+            <v:stroke joinstyle="miter"/>
+            <v:formulas>
+              <v:f eqn="val #0"/>
+              <v:f eqn="val #1"/>
+              <v:f eqn="sum height 0 #1"/>
+              <v:f eqn="sum 10800 0 #1"/>
+              <v:f eqn="sum width 0 #0"/>
+              <v:f eqn="prod @4 @3 10800"/>
+              <v:f eqn="sum width 0 @5"/>
+            </v:formulas>
+            <v:path o:connecttype="custom" o:connectlocs="@0,0;0,10800;@0,21600;21600,10800" o:connectangles="270,180,90,0" textboxrect="0,@1,@6,@2"/>
+            <v:handles>
+              <v:h position="#0,#1" xrange="0,21600" yrange="0,10800"/>
+            </v:handles>
+          </v:shapetype>
+          <v:shape id="_x0000_s1030" type="#_x0000_t13" style="position:absolute;left:0;text-align:left;margin-left:504.05pt;margin-top:.95pt;width:41pt;height:17pt;rotation:13418597fd;z-index:251661312"/>
+        </w:pict>
+      </w:r>
+      <w:r>
+        <w:rPr>
+          <w:rFonts w:ascii="Courier New" w:hAnsi="Courier New" w:cs="Courier New"/>
+          <w:b/>
+          <w:sz w:val="22"/>
+        </w:rPr>
+        <w:t xml:space="preserve">|      </w:t>
+      </w:r>
+      <w:r>
+        <w:rPr>
+          <w:rFonts w:ascii="Arial" w:hAnsi="Arial" w:cs="Arial"/>
+          <w:sz w:val="22"/>
+        </w:rPr>
+        <w:t>(These are the same: one is a folder, one an archive)</w:t>
+      </w:r>
+    </w:p>
+    <w:p>
+      <w:pPr>
+        <w:ind w:left="357"/>
+        <w:rPr>
+          <w:rFonts w:ascii="Courier New" w:hAnsi="Courier New" w:cs="Courier New"/>
+          <w:b/>
+          <w:sz w:val="22"/>
+        </w:rPr>
+      </w:pPr>
+      <w:r>
+        <w:rPr>
+          <w:rFonts w:ascii="Courier New" w:hAnsi="Courier New" w:cs="Courier New"/>
+          <w:b/>
+          <w:sz w:val="22"/>
+        </w:rPr>
+        <w:t>|</w:t>
+      </w:r>
+    </w:p>
+    <w:p>
+      <w:pPr>
+        <w:ind w:left="357"/>
+        <w:rPr>
+          <w:rFonts w:ascii="Arial" w:hAnsi="Arial" w:cs="Arial"/>
+          <w:sz w:val="22"/>
+        </w:rPr>
+      </w:pPr>
+      <w:r>
+        <w:rPr>
+          <w:rFonts w:ascii="Courier New" w:hAnsi="Courier New" w:cs="Courier New"/>
+          <w:b/>
+          <w:sz w:val="22"/>
+        </w:rPr>
+        <w:t xml:space="preserve">+ </w:t>
+      </w:r>
+      <w:proofErr w:type="spellStart"/>
+      <w:r>
+        <w:rPr>
+          <w:rFonts w:ascii="Courier New" w:hAnsi="Courier New" w:cs="Courier New"/>
+          <w:b/>
+          <w:sz w:val="22"/>
+        </w:rPr>
+        <w:t>Songify_just</w:t>
+      </w:r>
+      <w:proofErr w:type="spellEnd"/>
+      <w:r>
+        <w:rPr>
+          <w:rFonts w:ascii="Courier New" w:hAnsi="Courier New" w:cs="Courier New"/>
+          <w:b/>
+          <w:sz w:val="22"/>
+        </w:rPr>
+        <w:t xml:space="preserve"> the DATA</w:t>
+      </w:r>
+      <w:r>
+        <w:rPr>
+          <w:rFonts w:ascii="Arial" w:hAnsi="Arial" w:cs="Arial"/>
+          <w:sz w:val="22"/>
+        </w:rPr>
+        <w:t xml:space="preserve"> [folder]</w:t>
+      </w:r>
+    </w:p>
+    <w:p>
+      <w:pPr>
+        <w:ind w:left="357"/>
+        <w:rPr>
+          <w:rFonts w:ascii="Courier New" w:hAnsi="Courier New" w:cs="Courier New"/>
+          <w:b/>
+          <w:sz w:val="22"/>
+        </w:rPr>
+      </w:pPr>
+      <w:r>
+        <w:rPr>
+          <w:rFonts w:ascii="Courier New" w:hAnsi="Courier New" w:cs="Courier New"/>
+          <w:b/>
+          <w:sz w:val="22"/>
+        </w:rPr>
+        <w:t xml:space="preserve">+ </w:t>
+      </w:r>
+      <w:proofErr w:type="spellStart"/>
+      <w:r>
+        <w:rPr>
+          <w:rFonts w:ascii="Courier New" w:hAnsi="Courier New" w:cs="Courier New"/>
+          <w:b/>
+          <w:sz w:val="22"/>
+        </w:rPr>
+        <w:t>Songify_just</w:t>
+      </w:r>
+      <w:proofErr w:type="spellEnd"/>
+      <w:r>
+        <w:rPr>
+          <w:rFonts w:ascii="Courier New" w:hAnsi="Courier New" w:cs="Courier New"/>
+          <w:b/>
+          <w:sz w:val="22"/>
+        </w:rPr>
+        <w:t xml:space="preserve"> the DATA.7z</w:t>
+      </w:r>
+    </w:p>
+    <w:p>
+      <w:pPr>
+        <w:ind w:left="357"/>
+        <w:rPr>
+          <w:rFonts w:ascii="Arial" w:hAnsi="Arial" w:cs="Arial"/>
+          <w:sz w:val="22"/>
+        </w:rPr>
+      </w:pPr>
+      <w:r>
+        <w:rPr>
+          <w:rFonts w:ascii="Courier New" w:hAnsi="Courier New" w:cs="Courier New"/>
+          <w:b/>
+          <w:sz w:val="22"/>
+        </w:rPr>
+        <w:t xml:space="preserve">|      </w:t>
+      </w:r>
+      <w:r>
+        <w:rPr>
+          <w:rFonts w:ascii="Arial" w:hAnsi="Arial" w:cs="Arial"/>
+          <w:sz w:val="22"/>
+        </w:rPr>
+        <w:t>(the original data files the generator uses, in case you're interested)</w:t>
+      </w:r>
+    </w:p>
+    <w:p>
+      <w:pPr>
+        <w:ind w:left="357"/>
+        <w:rPr>
+          <w:rFonts w:ascii="Arial" w:hAnsi="Arial" w:cs="Arial"/>
+          <w:sz w:val="22"/>
+        </w:rPr>
+      </w:pPr>
+      <w:r>
+        <w:rPr>
+          <w:rFonts w:ascii="Courier New" w:hAnsi="Courier New" w:cs="Courier New"/>
+          <w:b/>
+          <w:sz w:val="22"/>
+        </w:rPr>
+        <w:t xml:space="preserve">|      </w:t>
+      </w:r>
+      <w:r>
+        <w:rPr>
+          <w:rFonts w:ascii="Arial" w:hAnsi="Arial" w:cs="Arial"/>
+          <w:sz w:val="22"/>
+        </w:rPr>
+        <w:t>(These are the same: one is a folder, one an archive)</w:t>
+      </w:r>
+    </w:p>
+    <w:p>
+      <w:pPr>
+        <w:ind w:left="357"/>
+        <w:rPr>
+          <w:rFonts w:ascii="Arial" w:hAnsi="Arial" w:cs="Arial"/>
+          <w:sz w:val="22"/>
+        </w:rPr>
+      </w:pPr>
+      <w:r>
+        <w:rPr>
+          <w:rFonts w:ascii="Courier New" w:hAnsi="Courier New" w:cs="Courier New"/>
+          <w:b/>
+          <w:sz w:val="22"/>
+        </w:rPr>
+        <w:t xml:space="preserve">|  </w:t>
+      </w:r>
+      <w:r>
+        <w:rPr>
+          <w:rFonts w:ascii="Arial" w:hAnsi="Arial" w:cs="Arial"/>
+          <w:sz w:val="22"/>
+        </w:rPr>
+        <w:t xml:space="preserve">    </w:t>
+      </w:r>
+    </w:p>
+    <w:p>
+      <w:pPr>
+        <w:ind w:left="357"/>
+        <w:rPr>
+          <w:rFonts w:ascii="Arial" w:hAnsi="Arial" w:cs="Arial"/>
+          <w:sz w:val="22"/>
+        </w:rPr>
+      </w:pPr>
+      <w:r>
+        <w:rPr>
+          <w:rFonts w:ascii="Courier New" w:hAnsi="Courier New" w:cs="Courier New"/>
+          <w:b/>
+          <w:sz w:val="22"/>
+        </w:rPr>
+        <w:t>+ Songify_F25_Generator_and_</w:t>
+      </w:r>
+      <w:proofErr w:type="gramStart"/>
+      <w:r>
+        <w:rPr>
+          <w:rFonts w:ascii="Courier New" w:hAnsi="Courier New" w:cs="Courier New"/>
+          <w:b/>
+          <w:sz w:val="22"/>
+        </w:rPr>
+        <w:t>St</w:t>
+      </w:r>
+      <w:r>
+        <w:rPr>
+          <w:rFonts w:ascii="Courier New" w:hAnsi="Courier New" w:cs="Courier New"/>
+          <w:b/>
+          <w:sz w:val="22"/>
+        </w:rPr>
+        <w:t>a</w:t>
+      </w:r>
+      <w:r>
+        <w:rPr>
+          <w:rFonts w:ascii="Courier New" w:hAnsi="Courier New" w:cs="Courier New"/>
+          <w:b/>
+          <w:sz w:val="22"/>
+        </w:rPr>
+        <w:t>rterCode</w:t>
+      </w:r>
+      <w:r>
+        <w:rPr>
+          <w:rFonts w:ascii="Arial" w:hAnsi="Arial" w:cs="Arial"/>
+          <w:sz w:val="22"/>
+        </w:rPr>
+        <w:t xml:space="preserve"> </w:t>
+      </w:r>
+      <w:r>
+        <w:rPr>
+          <w:rFonts w:ascii="Arial" w:hAnsi="Arial" w:cs="Arial"/>
+          <w:sz w:val="22"/>
+        </w:rPr>
+        <w:t xml:space="preserve"> </w:t>
+      </w:r>
+      <w:r>
+        <w:rPr>
+          <w:rFonts w:ascii="Arial" w:hAnsi="Arial" w:cs="Arial"/>
+          <w:sz w:val="22"/>
+        </w:rPr>
+        <w:t>[</w:t>
+      </w:r>
+      <w:proofErr w:type="gramEnd"/>
+      <w:r>
+        <w:rPr>
+          <w:rFonts w:ascii="Arial" w:hAnsi="Arial" w:cs="Arial"/>
+          <w:sz w:val="22"/>
+        </w:rPr>
+        <w:t>folder]</w:t>
+      </w:r>
+    </w:p>
+    <w:p>
+      <w:pPr>
+        <w:ind w:left="357"/>
+        <w:rPr>
+          <w:rFonts w:ascii="Courier New" w:hAnsi="Courier New" w:cs="Courier New"/>
+          <w:b/>
+          <w:sz w:val="22"/>
+        </w:rPr>
+      </w:pPr>
+      <w:r>
+        <w:rPr>
+          <w:rFonts w:ascii="Courier New" w:hAnsi="Courier New" w:cs="Courier New"/>
+          <w:b/>
+          <w:sz w:val="22"/>
+        </w:rPr>
+        <w:t>|</w:t>
+      </w:r>
+    </w:p>
+    <w:p>
+      <w:pPr>
+        <w:ind w:left="357"/>
+        <w:rPr>
+          <w:rFonts w:ascii="Arial" w:hAnsi="Arial" w:cs="Arial"/>
+          <w:sz w:val="22"/>
+        </w:rPr>
+      </w:pPr>
+      <w:r>
+        <w:rPr>
+          <w:rFonts w:ascii="Courier New" w:hAnsi="Courier New" w:cs="Courier New"/>
+          <w:b/>
+          <w:sz w:val="22"/>
+        </w:rPr>
+        <w:t>+--+ Songify_F25_Generator</w:t>
+      </w:r>
+      <w:r>
+        <w:rPr>
+          <w:rFonts w:ascii="Arial" w:hAnsi="Arial" w:cs="Arial"/>
+          <w:sz w:val="22"/>
+        </w:rPr>
+        <w:t xml:space="preserve"> [folder with project]</w:t>
+      </w:r>
+    </w:p>
+    <w:p>
+      <w:pPr>
+        <w:ind w:left="357"/>
+        <w:rPr>
+          <w:rFonts w:ascii="Arial" w:hAnsi="Arial" w:cs="Arial"/>
+          <w:sz w:val="22"/>
+        </w:rPr>
+      </w:pPr>
+      <w:r>
+        <w:rPr>
+          <w:rFonts w:ascii="Courier New" w:hAnsi="Courier New" w:cs="Courier New"/>
+          <w:b/>
+          <w:sz w:val="22"/>
+        </w:rPr>
+        <w:t xml:space="preserve">   |</w:t>
+      </w:r>
+      <w:r>
+        <w:rPr>
+          <w:rFonts w:ascii="Arial" w:hAnsi="Arial" w:cs="Arial"/>
+          <w:sz w:val="22"/>
+        </w:rPr>
+        <w:t xml:space="preserve">      (Source code for data generator + data)</w:t>
+      </w:r>
+    </w:p>
+    <w:p>
+      <w:pPr>
+        <w:ind w:left="357"/>
+        <w:rPr>
+          <w:rFonts w:ascii="Courier New" w:hAnsi="Courier New" w:cs="Courier New"/>
+          <w:b/>
+          <w:sz w:val="22"/>
+        </w:rPr>
+      </w:pPr>
+      <w:r>
+        <w:rPr>
+          <w:rFonts w:ascii="Courier New" w:hAnsi="Courier New" w:cs="Courier New"/>
+          <w:b/>
+          <w:sz w:val="22"/>
+        </w:rPr>
+        <w:t xml:space="preserve">   |</w:t>
+      </w:r>
+    </w:p>
+    <w:p>
+      <w:pPr>
+        <w:ind w:left="357"/>
+        <w:rPr>
+          <w:rFonts w:ascii="Arial" w:hAnsi="Arial" w:cs="Arial"/>
+          <w:sz w:val="22"/>
+        </w:rPr>
+      </w:pPr>
+      <w:r>
+        <w:rPr>
+          <w:rFonts w:ascii="Courier New" w:hAnsi="Courier New" w:cs="Courier New"/>
+          <w:b/>
+          <w:sz w:val="22"/>
+        </w:rPr>
+        <w:t xml:space="preserve">   + Songify_F25_Generator_</w:t>
+      </w:r>
+      <w:proofErr w:type="gramStart"/>
+      <w:r>
+        <w:rPr>
+          <w:rFonts w:ascii="Courier New" w:hAnsi="Courier New" w:cs="Courier New"/>
+          <w:b/>
+          <w:sz w:val="22"/>
+        </w:rPr>
+        <w:t>Library</w:t>
+      </w:r>
+      <w:r>
+        <w:rPr>
+          <w:rFonts w:ascii="Arial" w:hAnsi="Arial" w:cs="Arial"/>
+          <w:sz w:val="22"/>
+        </w:rPr>
+        <w:t xml:space="preserve"> </w:t>
+      </w:r>
+      <w:r>
+        <w:rPr>
+          <w:rFonts w:ascii="Arial" w:hAnsi="Arial" w:cs="Arial"/>
+          <w:sz w:val="22"/>
+        </w:rPr>
+        <w:t xml:space="preserve"> </w:t>
+      </w:r>
+      <w:r>
+        <w:rPr>
+          <w:rFonts w:ascii="Arial" w:hAnsi="Arial" w:cs="Arial"/>
+          <w:sz w:val="22"/>
+        </w:rPr>
+        <w:t>[</w:t>
+      </w:r>
+      <w:proofErr w:type="gramEnd"/>
+      <w:r>
+        <w:rPr>
+          <w:rFonts w:ascii="Arial" w:hAnsi="Arial" w:cs="Arial"/>
+          <w:sz w:val="22"/>
+        </w:rPr>
+        <w:t>folder]</w:t>
+      </w:r>
+    </w:p>
+    <w:p>
+      <w:pPr>
+        <w:ind w:left="357"/>
+        <w:rPr>
+          <w:rFonts w:ascii="Arial" w:hAnsi="Arial" w:cs="Arial"/>
+          <w:sz w:val="22"/>
+        </w:rPr>
+      </w:pPr>
+      <w:r>
+        <w:rPr>
+          <w:rFonts w:ascii="Courier New" w:hAnsi="Courier New" w:cs="Courier New"/>
+          <w:b/>
+          <w:noProof/>
+          <w:sz w:val="22"/>
+          <w:lang w:val="en-US"/>
+        </w:rPr>
+        <w:pict>
+          <v:shapetype id="_x0000_t47" coordsize="21600,21600" o:spt="47" adj="-8280,24300,-1800,4050" path="m@0@1l@2@3nfem,l21600,r,21600l,21600xe">
+            <v:stroke joinstyle="miter"/>
+            <v:formulas>
+              <v:f eqn="val #0"/>
+              <v:f eqn="val #1"/>
+              <v:f eqn="val #2"/>
+              <v:f eqn="val #3"/>
+            </v:formulas>
+            <v:path arrowok="t" o:extrusionok="f" gradientshapeok="t" o:connecttype="custom" o:connectlocs="@0,@1;10800,0;10800,21600;0,10800;21600,10800"/>
+            <v:handles>
+              <v:h position="#0,#1"/>
+              <v:h position="#2,#3"/>
+            </v:handles>
+            <o:callout v:ext="edit" type="oneSegment" on="t"/>
+          </v:shapetype>
+          <v:shape id="_x0000_s1028" type="#_x0000_t47" style="position:absolute;left:0;text-align:left;margin-left:376.7pt;margin-top:12.65pt;width:131.3pt;height:27.35pt;z-index:251660288;v-text-anchor:middle" adj="-21592,15558,-987,7108,-12823,-5094,-11729,-1580" strokeweight="1.5pt">
+            <v:stroke startarrow="classic" startarrowwidth="wide" startarrowlength="long"/>
+            <v:textbox>
+              <w:txbxContent>
+                <w:p>
+                  <w:pPr>
+                    <w:jc w:val="center"/>
+                    <w:rPr>
+                      <w:rFonts w:ascii="Arial" w:hAnsi="Arial" w:cs="Arial"/>
+                      <w:sz w:val="28"/>
+                    </w:rPr>
+                  </w:pPr>
+                  <w:r>
+                    <w:rPr>
+                      <w:rFonts w:ascii="Arial" w:hAnsi="Arial" w:cs="Arial"/>
+                      <w:sz w:val="28"/>
+                    </w:rPr>
+                    <w:t>The one you want</w:t>
+                  </w:r>
+                </w:p>
+              </w:txbxContent>
+            </v:textbox>
+            <o:callout v:ext="edit" minusy="t"/>
+          </v:shape>
+        </w:pict>
+      </w:r>
+      <w:r>
+        <w:rPr>
+          <w:rFonts w:ascii="Courier New" w:hAnsi="Courier New" w:cs="Courier New"/>
+          <w:b/>
+          <w:sz w:val="22"/>
+        </w:rPr>
+        <w:t xml:space="preserve">   |</w:t>
+      </w:r>
+      <w:r>
+        <w:rPr>
+          <w:rFonts w:ascii="Arial" w:hAnsi="Arial" w:cs="Arial"/>
+          <w:sz w:val="22"/>
+        </w:rPr>
+        <w:t xml:space="preserve">      (Same as above, packaged as a library)</w:t>
+      </w:r>
+    </w:p>
+    <w:p>
+      <w:pPr>
+        <w:ind w:left="357"/>
+        <w:rPr>
+          <w:rFonts w:ascii="Courier New" w:hAnsi="Courier New" w:cs="Courier New"/>
+          <w:b/>
+          <w:sz w:val="22"/>
+        </w:rPr>
+      </w:pPr>
+      <w:r>
+        <w:rPr>
+          <w:rFonts w:ascii="Courier New" w:hAnsi="Courier New" w:cs="Courier New"/>
+          <w:b/>
+          <w:sz w:val="22"/>
+        </w:rPr>
+        <w:t xml:space="preserve">   |</w:t>
+      </w:r>
+    </w:p>
+    <w:p>
+      <w:pPr>
+        <w:ind w:left="357"/>
+        <w:rPr>
+          <w:rFonts w:ascii="Arial" w:hAnsi="Arial" w:cs="Arial"/>
+          <w:sz w:val="22"/>
+        </w:rPr>
+      </w:pPr>
+      <w:r>
+        <w:rPr>
+          <w:rFonts w:ascii="Courier New" w:hAnsi="Courier New" w:cs="Courier New"/>
+          <w:b/>
+          <w:sz w:val="22"/>
+        </w:rPr>
+        <w:t xml:space="preserve">   + Songify_F25_StarterCode</w:t>
+      </w:r>
+      <w:r>
+        <w:rPr>
+          <w:rFonts w:ascii="Arial" w:hAnsi="Arial" w:cs="Arial"/>
+          <w:sz w:val="22"/>
+        </w:rPr>
+        <w:t xml:space="preserve"> [folder]    </w:t>
+      </w:r>
+    </w:p>
+    <w:p>
+      <w:pPr>
+        <w:ind w:left="357"/>
+        <w:rPr>
+          <w:rFonts w:ascii="Arial" w:hAnsi="Arial" w:cs="Arial"/>
+          <w:sz w:val="22"/>
+        </w:rPr>
+      </w:pPr>
+      <w:r>
+        <w:rPr>
+          <w:rFonts w:ascii="Courier New" w:hAnsi="Courier New" w:cs="Courier New"/>
+          <w:b/>
+          <w:sz w:val="22"/>
+        </w:rPr>
+        <w:t xml:space="preserve">          </w:t>
+      </w:r>
+      <w:r>
+        <w:rPr>
+          <w:rFonts w:ascii="Arial" w:hAnsi="Arial" w:cs="Arial"/>
+          <w:sz w:val="22"/>
+        </w:rPr>
+        <w:t>(Example starter solution, with library and data)</w:t>
+      </w:r>
+    </w:p>
+    <w:p>
+      <w:pPr>
+        <w:spacing w:after="120"/>
+        <w:ind w:left="360"/>
+        <w:rPr>
+          <w:rFonts w:ascii="Arial" w:hAnsi="Arial" w:cs="Arial"/>
+          <w:sz w:val="22"/>
+        </w:rPr>
+      </w:pPr>
+    </w:p>
+    <w:p>
+      <w:pPr>
+        <w:spacing w:after="120"/>
+        <w:ind w:left="360"/>
+        <w:rPr>
+          <w:rFonts w:ascii="Arial" w:hAnsi="Arial" w:cs="Arial"/>
+          <w:sz w:val="22"/>
+        </w:rPr>
+      </w:pPr>
+    </w:p>
+    <w:p>
+      <w:pPr>
+        <w:spacing w:after="120"/>
+        <w:ind w:left="360"/>
+        <w:rPr>
+          <w:rFonts w:ascii="Arial" w:hAnsi="Arial" w:cs="Arial"/>
+          <w:sz w:val="22"/>
+        </w:rPr>
+      </w:pPr>
+      <w:r>
+        <w:rPr>
+          <w:rFonts w:ascii="Arial" w:hAnsi="Arial" w:cs="Arial"/>
+          <w:sz w:val="22"/>
+        </w:rPr>
+        <w:t>Songify_F25_Generator.sln opens all three of these projects.</w:t>
+      </w:r>
+    </w:p>
+    <w:p>
+      <w:pPr>
+        <w:spacing w:after="120"/>
+        <w:ind w:left="360"/>
+        <w:rPr>
+          <w:rFonts w:ascii="Arial" w:hAnsi="Arial" w:cs="Arial"/>
+          <w:sz w:val="22"/>
+        </w:rPr>
+      </w:pPr>
+      <w:r>
+        <w:rPr>
+          <w:rFonts w:ascii="Arial" w:hAnsi="Arial" w:cs="Arial"/>
+          <w:sz w:val="22"/>
+        </w:rPr>
+        <w:t>Songify_F25_StarterCode.sln only opens the Songify_F25_StarterCode.</w:t>
+      </w:r>
+    </w:p>
+    <w:p>
+      <w:pPr>
+        <w:spacing w:after="120"/>
+        <w:ind w:left="360"/>
+        <w:rPr>
+          <w:rFonts w:ascii="Arial" w:hAnsi="Arial" w:cs="Arial"/>
+          <w:sz w:val="22"/>
+        </w:rPr>
+      </w:pPr>
+    </w:p>
+    <w:p>
+      <w:pPr>
+        <w:spacing w:after="120"/>
+        <w:ind w:left="360"/>
+        <w:rPr>
+          <w:rFonts w:ascii="Arial" w:hAnsi="Arial" w:cs="Arial"/>
+          <w:b/>
+          <w:sz w:val="22"/>
+        </w:rPr>
+      </w:pPr>
+      <w:r>
+        <w:rPr>
+          <w:rFonts w:ascii="Arial" w:hAnsi="Arial" w:cs="Arial"/>
+          <w:b/>
+          <w:sz w:val="22"/>
+        </w:rPr>
+        <w:t xml:space="preserve">What do you do with all of this? </w:t>
+      </w:r>
+    </w:p>
+    <w:p>
+      <w:pPr>
+        <w:spacing w:after="120"/>
+        <w:ind w:left="360"/>
+        <w:rPr>
+          <w:rFonts w:ascii="Arial" w:hAnsi="Arial" w:cs="Arial"/>
+          <w:sz w:val="22"/>
+        </w:rPr>
+      </w:pPr>
+      <w:r>
+        <w:rPr>
+          <w:rFonts w:ascii="Arial" w:hAnsi="Arial" w:cs="Arial"/>
+          <w:sz w:val="22"/>
+        </w:rPr>
+        <w:t xml:space="preserve">You can copy/move the Songify_F25_StarterCode.sln and Songify_F25_StarterCode folder to another location and work with that. </w:t>
+      </w:r>
+    </w:p>
+    <w:p>
+      <w:pPr>
+        <w:spacing w:after="120"/>
+        <w:ind w:left="360"/>
+        <w:rPr>
+          <w:rFonts w:ascii="Arial" w:hAnsi="Arial" w:cs="Arial"/>
+          <w:sz w:val="22"/>
+        </w:rPr>
+      </w:pPr>
+      <w:r>
+        <w:rPr>
+          <w:rFonts w:ascii="Arial" w:hAnsi="Arial" w:cs="Arial"/>
+          <w:sz w:val="22"/>
+        </w:rPr>
+        <w:t xml:space="preserve">The libraries </w:t>
+      </w:r>
+      <w:r>
+        <w:rPr>
+          <w:rFonts w:ascii="Arial" w:hAnsi="Arial" w:cs="Arial"/>
+          <w:sz w:val="22"/>
+        </w:rPr>
+        <w:t xml:space="preserve">it uses </w:t>
+      </w:r>
+      <w:r>
+        <w:rPr>
+          <w:rFonts w:ascii="Arial" w:hAnsi="Arial" w:cs="Arial"/>
+          <w:sz w:val="22"/>
+        </w:rPr>
+        <w:t>are generated from the source code in Songify_F25_Generator</w:t>
+      </w:r>
+      <w:r>
+        <w:rPr>
+          <w:rFonts w:ascii="Arial" w:hAnsi="Arial" w:cs="Arial"/>
+          <w:sz w:val="22"/>
+        </w:rPr>
+        <w:t xml:space="preserve">, so </w:t>
+      </w:r>
+      <w:r>
+        <w:rPr>
+          <w:rFonts w:ascii="Arial" w:hAnsi="Arial" w:cs="Arial"/>
+          <w:sz w:val="22"/>
+        </w:rPr>
+        <w:t>if these are changed, you'd need to rebuild Songify_F25_Generator_Library to update the .</w:t>
+      </w:r>
+      <w:r>
+        <w:rPr>
+          <w:rFonts w:ascii="Arial" w:hAnsi="Arial" w:cs="Arial"/>
+          <w:sz w:val="22"/>
+        </w:rPr>
+        <w:t xml:space="preserve">lib files, then </w:t>
+      </w:r>
+      <w:r>
+        <w:rPr>
+          <w:rFonts w:ascii="Arial" w:hAnsi="Arial" w:cs="Arial"/>
+          <w:sz w:val="22"/>
+        </w:rPr>
+        <w:t>you'd need to copy the .lib files (located in the x64 folder) to the "lib" folder in Songify_F25_StarterCode.</w:t>
+      </w:r>
+    </w:p>
+    <w:p>
+      <w:pPr>
+        <w:spacing w:after="120"/>
+        <w:ind w:left="360"/>
+        <w:rPr>
+          <w:rFonts w:ascii="Arial" w:hAnsi="Arial" w:cs="Arial"/>
+          <w:sz w:val="22"/>
+        </w:rPr>
+      </w:pPr>
+      <w:r>
+        <w:rPr>
+          <w:rFonts w:ascii="Arial" w:hAnsi="Arial" w:cs="Arial"/>
+          <w:sz w:val="22"/>
+        </w:rPr>
+        <w:t xml:space="preserve">Note that you *don't* have to include these .lib files or the generator source code, but the tool that will </w:t>
+      </w:r>
+      <w:r>
+        <w:rPr>
+          <w:rFonts w:ascii="Arial" w:hAnsi="Arial" w:cs="Arial"/>
+          <w:sz w:val="22"/>
+        </w:rPr>
+        <w:t>exercise</w:t>
+      </w:r>
+      <w:r>
+        <w:rPr>
+          <w:rFonts w:ascii="Arial" w:hAnsi="Arial" w:cs="Arial"/>
+          <w:sz w:val="22"/>
+        </w:rPr>
+        <w:t xml:space="preserve"> your code will be using them. </w:t>
+      </w:r>
+    </w:p>
+    <w:p>
+      <w:pPr>
+        <w:spacing w:after="120"/>
+        <w:ind w:left="360"/>
+        <w:rPr>
+          <w:rFonts w:ascii="Arial" w:hAnsi="Arial" w:cs="Arial"/>
+          <w:sz w:val="22"/>
+        </w:rPr>
+      </w:pPr>
+      <w:proofErr w:type="gramStart"/>
+      <w:r>
+        <w:rPr>
+          <w:rFonts w:ascii="Arial" w:hAnsi="Arial" w:cs="Arial"/>
+          <w:sz w:val="22"/>
+        </w:rPr>
+        <w:t>i.e</w:t>
+      </w:r>
+      <w:proofErr w:type="gramEnd"/>
+      <w:r>
+        <w:rPr>
+          <w:rFonts w:ascii="Arial" w:hAnsi="Arial" w:cs="Arial"/>
+          <w:sz w:val="22"/>
+        </w:rPr>
+        <w:t>. you could use the generators to produce some data to use any way you'd like (from a text file, etc.).</w:t>
+      </w:r>
+    </w:p>
+    <w:p>
+      <w:pPr>
+        <w:spacing w:after="200" w:line="276" w:lineRule="auto"/>
+        <w:rPr>
+          <w:rFonts w:ascii="Arial" w:hAnsi="Arial" w:cs="Arial"/>
+          <w:b/>
+          <w:sz w:val="22"/>
+        </w:rPr>
+      </w:pPr>
+      <w:r>
+        <w:rPr>
+          <w:rFonts w:ascii="Arial" w:hAnsi="Arial" w:cs="Arial"/>
+          <w:b/>
+          <w:sz w:val="22"/>
+        </w:rPr>
+        <w:br w:type="page"/>
+      </w:r>
+    </w:p>
+    <w:p>
+      <w:pPr>
+        <w:spacing w:after="120"/>
+        <w:ind w:left="360"/>
+        <w:rPr>
+          <w:rFonts w:ascii="Arial" w:hAnsi="Arial" w:cs="Arial"/>
+          <w:b/>
+          <w:sz w:val="22"/>
+        </w:rPr>
+      </w:pPr>
+      <w:r>
+        <w:rPr>
+          <w:rFonts w:ascii="Arial" w:hAnsi="Arial" w:cs="Arial"/>
+          <w:b/>
+          <w:sz w:val="22"/>
+        </w:rPr>
+        <w:lastRenderedPageBreak/>
+        <w:t xml:space="preserve"> </w:t>
+      </w:r>
+      <w:r>
+        <w:rPr>
+          <w:rFonts w:ascii="Arial" w:hAnsi="Arial" w:cs="Arial"/>
+          <w:b/>
+          <w:sz w:val="22"/>
+        </w:rPr>
         <w:t xml:space="preserve">A note about the methods that returns “lists” of things (like </w:t>
       </w:r>
       <w:proofErr w:type="spellStart"/>
@@ -7454,7 +8558,7 @@
         </w:rPr>
         <w:t xml:space="preserve">There is sometimes some confusion over this because you could argue nothing is actually “unique” (see: </w:t>
       </w:r>
-      <w:hyperlink r:id="rId10" w:history="1">
+      <w:hyperlink r:id="rId12" w:history="1">
         <w:r>
           <w:rPr>
             <w:rStyle w:val="Hyperlink"/>
@@ -7546,7 +8650,7 @@
           <w:sz w:val="22"/>
         </w:rPr>
       </w:pPr>
-      <w:hyperlink r:id="rId11" w:history="1">
+      <w:hyperlink r:id="rId13" w:history="1">
         <w:r>
           <w:rPr>
             <w:rStyle w:val="Hyperlink"/>
@@ -7568,7 +8672,7 @@
           <w:sz w:val="22"/>
         </w:rPr>
       </w:pPr>
-      <w:hyperlink r:id="rId12" w:history="1">
+      <w:hyperlink r:id="rId14" w:history="1">
         <w:r>
           <w:rPr>
             <w:rStyle w:val="Hyperlink"/>
@@ -7597,7 +8701,7 @@
           <w:sz w:val="22"/>
         </w:rPr>
       </w:pPr>
-      <w:hyperlink r:id="rId13" w:history="1">
+      <w:hyperlink r:id="rId15" w:history="1">
         <w:r>
           <w:rPr>
             <w:rStyle w:val="Hyperlink"/>
@@ -7626,7 +8730,7 @@
           <w:sz w:val="22"/>
         </w:rPr>
       </w:pPr>
-      <w:hyperlink r:id="rId14" w:history="1">
+      <w:hyperlink r:id="rId16" w:history="1">
         <w:r>
           <w:rPr>
             <w:rStyle w:val="Hyperlink"/>
@@ -8010,7 +9114,7 @@
     </w:p>
     <w:p/>
     <w:sectPr>
-      <w:footerReference w:type="default" r:id="rId15"/>
+      <w:footerReference w:type="default" r:id="rId17"/>
       <w:pgSz w:w="12240" w:h="15840"/>
       <w:pgMar w:top="720" w:right="720" w:bottom="720" w:left="720" w:header="708" w:footer="232" w:gutter="0"/>
       <w:cols w:space="708"/>
@@ -8104,7 +9208,7 @@
         <w:noProof/>
         <w:sz w:val="22"/>
       </w:rPr>
-      <w:t>3</w:t>
+      <w:t>4</w:t>
     </w:r>
     <w:r>
       <w:rPr>
@@ -8153,7 +9257,7 @@
         <w:noProof/>
         <w:sz w:val="22"/>
       </w:rPr>
-      <w:t>8</w:t>
+      <w:t>9</w:t>
     </w:r>
     <w:r>
       <w:rPr>
@@ -9736,6 +10840,34 @@
       </w:tblCellMar>
     </w:tblPr>
   </w:style>
+  <w:style w:type="paragraph" w:styleId="BalloonText">
+    <w:name w:val="Balloon Text"/>
+    <w:basedOn w:val="Normal"/>
+    <w:link w:val="BalloonTextChar"/>
+    <w:uiPriority w:val="99"/>
+    <w:semiHidden/>
+    <w:unhideWhenUsed/>
+    <w:rsid w:val="00296F2D"/>
+    <w:rPr>
+      <w:rFonts w:ascii="Tahoma" w:hAnsi="Tahoma" w:cs="Tahoma"/>
+      <w:sz w:val="16"/>
+      <w:szCs w:val="16"/>
+    </w:rPr>
+  </w:style>
+  <w:style w:type="character" w:customStyle="1" w:styleId="BalloonTextChar">
+    <w:name w:val="Balloon Text Char"/>
+    <w:basedOn w:val="DefaultParagraphFont"/>
+    <w:link w:val="BalloonText"/>
+    <w:uiPriority w:val="99"/>
+    <w:semiHidden/>
+    <w:rsid w:val="00296F2D"/>
+    <w:rPr>
+      <w:rFonts w:ascii="Tahoma" w:eastAsia="Times New Roman" w:hAnsi="Tahoma" w:cs="Tahoma"/>
+      <w:sz w:val="16"/>
+      <w:szCs w:val="16"/>
+      <w:lang w:val="en-CA"/>
+    </w:rPr>
+  </w:style>
 </w:styles>
 </file>
 

</xml_diff>

<commit_message>
Updated project #1 due date
</commit_message>
<xml_diff>
--- a/INFO-3135 Project_1_F25.docx
+++ b/INFO-3135 Project_1_F25.docx
@@ -238,14 +238,39 @@
                 <w:sz w:val="24"/>
                 <w:lang w:val="en-CA"/>
               </w:rPr>
-              <w:t xml:space="preserve"> “Songify”</w:t>
+              <w:t xml:space="preserve"> “</w:t>
+            </w:r>
+            <w:proofErr w:type="spellStart"/>
+            <w:proofErr w:type="gramStart"/>
+            <w:r>
+              <w:rPr>
+                <w:sz w:val="24"/>
+                <w:lang w:val="en-CA"/>
+              </w:rPr>
+              <w:t>Songify</w:t>
+            </w:r>
+            <w:proofErr w:type="spellEnd"/>
+            <w:r>
+              <w:rPr>
+                <w:sz w:val="24"/>
+                <w:lang w:val="en-CA"/>
+              </w:rPr>
+              <w:t>”</w:t>
             </w:r>
             <w:r>
               <w:rPr>
                 <w:sz w:val="24"/>
                 <w:lang w:val="en-CA"/>
               </w:rPr>
-              <w:t>** music collection.</w:t>
+              <w:t>*</w:t>
+            </w:r>
+            <w:proofErr w:type="gramEnd"/>
+            <w:r>
+              <w:rPr>
+                <w:sz w:val="24"/>
+                <w:lang w:val="en-CA"/>
+              </w:rPr>
+              <w:t>* music collection.</w:t>
             </w:r>
           </w:p>
         </w:tc>
@@ -343,11 +368,43 @@
                 <w:sz w:val="24"/>
                 <w:lang w:val="en-CA"/>
               </w:rPr>
-              <w:t>Sunday, November 9</w:t>
+              <w:t xml:space="preserve">Sunday, November </w:t>
             </w:r>
             <w:r>
               <w:rPr>
+                <w:dstrike/>
                 <w:sz w:val="24"/>
+                <w:lang w:val="en-CA"/>
+              </w:rPr>
+              <w:t>9</w:t>
+            </w:r>
+            <w:r>
+              <w:rPr>
+                <w:dstrike/>
+                <w:sz w:val="24"/>
+                <w:vertAlign w:val="superscript"/>
+                <w:lang w:val="en-CA"/>
+              </w:rPr>
+              <w:t>th</w:t>
+            </w:r>
+            <w:r>
+              <w:rPr>
+                <w:i/>
+                <w:iCs/>
+                <w:color w:val="FF0000"/>
+                <w:sz w:val="40"/>
+                <w:szCs w:val="32"/>
+                <w:lang w:val="en-CA"/>
+              </w:rPr>
+              <w:t>16</w:t>
+            </w:r>
+            <w:r>
+              <w:rPr>
+                <w:i/>
+                <w:iCs/>
+                <w:color w:val="FF0000"/>
+                <w:sz w:val="40"/>
+                <w:szCs w:val="32"/>
                 <w:vertAlign w:val="superscript"/>
                 <w:lang w:val="en-CA"/>
               </w:rPr>
@@ -358,8 +415,16 @@
                 <w:sz w:val="24"/>
                 <w:lang w:val="en-CA"/>
               </w:rPr>
-              <w:t>, 2025 @ 11:59 PM</w:t>
+              <w:t xml:space="preserve"> </w:t>
             </w:r>
+            <w:r>
+              <w:rPr>
+                <w:sz w:val="24"/>
+                <w:lang w:val="en-CA"/>
+              </w:rPr>
+              <w:t>2025 @ 11:59 PM</w:t>
+            </w:r>
+            <w:proofErr w:type="gramStart"/>
             <w:r>
               <w:rPr>
                 <w:sz w:val="24"/>
@@ -374,6 +439,27 @@
               </w:rPr>
               <w:t xml:space="preserve">  </w:t>
             </w:r>
+            <w:r>
+              <w:rPr>
+                <w:i/>
+                <w:iCs/>
+                <w:color w:val="FF0000"/>
+                <w:sz w:val="24"/>
+                <w:lang w:val="en-CA"/>
+              </w:rPr>
+              <w:t>(</w:t>
+            </w:r>
+            <w:proofErr w:type="gramEnd"/>
+            <w:r>
+              <w:rPr>
+                <w:i/>
+                <w:iCs/>
+                <w:color w:val="FF0000"/>
+                <w:sz w:val="24"/>
+                <w:lang w:val="en-CA"/>
+              </w:rPr>
+              <w:t>UPDATED)</w:t>
+            </w:r>
           </w:p>
         </w:tc>
       </w:tr>
@@ -431,7 +517,23 @@
           <w:rFonts w:ascii="Arial" w:hAnsi="Arial" w:cs="Arial"/>
           <w:sz w:val="22"/>
         </w:rPr>
-        <w:t>) whereas “Songify”*</w:t>
+        <w:t>) whereas “</w:t>
+      </w:r>
+      <w:proofErr w:type="spellStart"/>
+      <w:r>
+        <w:rPr>
+          <w:rFonts w:ascii="Arial" w:hAnsi="Arial" w:cs="Arial"/>
+          <w:sz w:val="22"/>
+        </w:rPr>
+        <w:t>Songify</w:t>
+      </w:r>
+      <w:proofErr w:type="spellEnd"/>
+      <w:r>
+        <w:rPr>
+          <w:rFonts w:ascii="Arial" w:hAnsi="Arial" w:cs="Arial"/>
+          <w:sz w:val="22"/>
+        </w:rPr>
+        <w:t>”*</w:t>
       </w:r>
       <w:r>
         <w:rPr>
@@ -445,7 +547,23 @@
           <w:rFonts w:ascii="Arial" w:hAnsi="Arial" w:cs="Arial"/>
           <w:sz w:val="22"/>
         </w:rPr>
-        <w:t xml:space="preserve"> is... OK, the idea is it’s basically the same thing, but we’re not going to call it “Spotify”. If you’re unfamiliar with “Spotify”, it’s basically like an iPod or Apple Music or YouTube Music or WinAmp or some ancient MP3 player that you found at the thrift store and picked up because it’s “so cool and retro!”.</w:t>
+        <w:t xml:space="preserve"> is... OK, the idea is it’s basically the same thing, but we’re not going to call it “Spotify”. If you’re unfamiliar with “Spotify”, it’s basically like an iPod or Apple Music or YouTube Music or </w:t>
+      </w:r>
+      <w:proofErr w:type="spellStart"/>
+      <w:r>
+        <w:rPr>
+          <w:rFonts w:ascii="Arial" w:hAnsi="Arial" w:cs="Arial"/>
+          <w:sz w:val="22"/>
+        </w:rPr>
+        <w:t>WinAmp</w:t>
+      </w:r>
+      <w:proofErr w:type="spellEnd"/>
+      <w:r>
+        <w:rPr>
+          <w:rFonts w:ascii="Arial" w:hAnsi="Arial" w:cs="Arial"/>
+          <w:sz w:val="22"/>
+        </w:rPr>
+        <w:t xml:space="preserve"> or some ancient MP3 player that you found at the thrift store and picked up because it’s “so cool and retro!”.</w:t>
       </w:r>
     </w:p>
     <w:p>
@@ -893,6 +1011,7 @@
         </w:rPr>
         <w:t xml:space="preserve">the </w:t>
       </w:r>
+      <w:proofErr w:type="spellStart"/>
       <w:r>
         <w:rPr>
           <w:rFonts w:ascii="Courier New" w:hAnsi="Courier New" w:cs="Courier New"/>
@@ -901,6 +1020,7 @@
         </w:rPr>
         <w:t>postalCode</w:t>
       </w:r>
+      <w:proofErr w:type="spellEnd"/>
       <w:r>
         <w:rPr>
           <w:rFonts w:ascii="Arial" w:hAnsi="Arial" w:cs="Arial"/>
@@ -908,6 +1028,7 @@
         </w:rPr>
         <w:t xml:space="preserve"> variable in </w:t>
       </w:r>
+      <w:proofErr w:type="spellStart"/>
       <w:r>
         <w:rPr>
           <w:rFonts w:ascii="Courier New" w:hAnsi="Courier New" w:cs="Courier New"/>
@@ -916,6 +1037,7 @@
         </w:rPr>
         <w:t>cPerson</w:t>
       </w:r>
+      <w:proofErr w:type="spellEnd"/>
       <w:r>
         <w:rPr>
           <w:rFonts w:ascii="Arial" w:hAnsi="Arial" w:cs="Arial"/>
@@ -1069,6 +1191,7 @@
         <w:t xml:space="preserve">The </w:t>
       </w:r>
       <w:hyperlink r:id="rId8" w:history="1">
+        <w:proofErr w:type="gramStart"/>
         <w:r>
           <w:rPr>
             <w:rStyle w:val="Hyperlink"/>
@@ -1093,6 +1216,7 @@
           </w:rPr>
           <w:t>DR</w:t>
         </w:r>
+        <w:proofErr w:type="gramEnd"/>
       </w:hyperlink>
       <w:r>
         <w:rPr>
@@ -1160,7 +1284,23 @@
           <w:rFonts w:ascii="Arial" w:hAnsi="Arial" w:cs="Arial"/>
           <w:sz w:val="22"/>
         </w:rPr>
-        <w:t xml:space="preserve"> (cPersonGenerator)</w:t>
+        <w:t xml:space="preserve"> (</w:t>
+      </w:r>
+      <w:proofErr w:type="spellStart"/>
+      <w:r>
+        <w:rPr>
+          <w:rFonts w:ascii="Arial" w:hAnsi="Arial" w:cs="Arial"/>
+          <w:sz w:val="22"/>
+        </w:rPr>
+        <w:t>cPersonGenerator</w:t>
+      </w:r>
+      <w:proofErr w:type="spellEnd"/>
+      <w:r>
+        <w:rPr>
+          <w:rFonts w:ascii="Arial" w:hAnsi="Arial" w:cs="Arial"/>
+          <w:sz w:val="22"/>
+        </w:rPr>
+        <w:t>)</w:t>
       </w:r>
       <w:r>
         <w:rPr>
@@ -1203,7 +1343,39 @@
           <w:rFonts w:ascii="Arial" w:hAnsi="Arial" w:cs="Arial"/>
           <w:sz w:val="22"/>
         </w:rPr>
-        <w:t xml:space="preserve">This is a class that will read information from several external data sets of provided US census files, in order to randomly generate a number of people. </w:t>
+        <w:t xml:space="preserve">This is a class that will read information from several external data sets of provided US census files, </w:t>
+      </w:r>
+      <w:proofErr w:type="gramStart"/>
+      <w:r>
+        <w:rPr>
+          <w:rFonts w:ascii="Arial" w:hAnsi="Arial" w:cs="Arial"/>
+          <w:sz w:val="22"/>
+        </w:rPr>
+        <w:t>in order to</w:t>
+      </w:r>
+      <w:proofErr w:type="gramEnd"/>
+      <w:r>
+        <w:rPr>
+          <w:rFonts w:ascii="Arial" w:hAnsi="Arial" w:cs="Arial"/>
+          <w:sz w:val="22"/>
+        </w:rPr>
+        <w:t xml:space="preserve"> randomly generate </w:t>
+      </w:r>
+      <w:proofErr w:type="gramStart"/>
+      <w:r>
+        <w:rPr>
+          <w:rFonts w:ascii="Arial" w:hAnsi="Arial" w:cs="Arial"/>
+          <w:sz w:val="22"/>
+        </w:rPr>
+        <w:t>a number of</w:t>
+      </w:r>
+      <w:proofErr w:type="gramEnd"/>
+      <w:r>
+        <w:rPr>
+          <w:rFonts w:ascii="Arial" w:hAnsi="Arial" w:cs="Arial"/>
+          <w:sz w:val="22"/>
+        </w:rPr>
+        <w:t xml:space="preserve"> people. </w:t>
       </w:r>
     </w:p>
     <w:p>
@@ -1269,7 +1441,23 @@
           <w:rFonts w:ascii="Arial" w:hAnsi="Arial" w:cs="Arial"/>
           <w:sz w:val="22"/>
         </w:rPr>
-        <w:t xml:space="preserve"> (cMusicGenerator)</w:t>
+        <w:t xml:space="preserve"> (</w:t>
+      </w:r>
+      <w:proofErr w:type="spellStart"/>
+      <w:r>
+        <w:rPr>
+          <w:rFonts w:ascii="Arial" w:hAnsi="Arial" w:cs="Arial"/>
+          <w:sz w:val="22"/>
+        </w:rPr>
+        <w:t>cMusicGenerator</w:t>
+      </w:r>
+      <w:proofErr w:type="spellEnd"/>
+      <w:r>
+        <w:rPr>
+          <w:rFonts w:ascii="Arial" w:hAnsi="Arial" w:cs="Arial"/>
+          <w:sz w:val="22"/>
+        </w:rPr>
+        <w:t>)</w:t>
       </w:r>
       <w:r>
         <w:rPr>
@@ -1380,6 +1568,7 @@
         </w:rPr>
         <w:t>“</w:t>
       </w:r>
+      <w:proofErr w:type="spellStart"/>
       <w:r>
         <w:rPr>
           <w:rFonts w:ascii="Arial" w:hAnsi="Arial" w:cs="Arial"/>
@@ -1387,6 +1576,7 @@
         </w:rPr>
         <w:t>Songify</w:t>
       </w:r>
+      <w:proofErr w:type="spellEnd"/>
       <w:r>
         <w:rPr>
           <w:rFonts w:ascii="Arial" w:hAnsi="Arial" w:cs="Arial"/>
@@ -1448,12 +1638,21 @@
           <w:sz w:val="22"/>
         </w:rPr>
       </w:pPr>
-      <w:r>
-        <w:rPr>
-          <w:rFonts w:ascii="Arial" w:hAnsi="Arial" w:cs="Arial"/>
-          <w:sz w:val="22"/>
-        </w:rPr>
-        <w:t>cSongify class: the main class that you create implementation code for</w:t>
+      <w:proofErr w:type="spellStart"/>
+      <w:r>
+        <w:rPr>
+          <w:rFonts w:ascii="Arial" w:hAnsi="Arial" w:cs="Arial"/>
+          <w:sz w:val="22"/>
+        </w:rPr>
+        <w:t>cSongify</w:t>
+      </w:r>
+      <w:proofErr w:type="spellEnd"/>
+      <w:r>
+        <w:rPr>
+          <w:rFonts w:ascii="Arial" w:hAnsi="Arial" w:cs="Arial"/>
+          <w:sz w:val="22"/>
+        </w:rPr>
+        <w:t xml:space="preserve"> class: the main class that you create implementation code for</w:t>
       </w:r>
     </w:p>
     <w:p>
@@ -1472,7 +1671,39 @@
           <w:rFonts w:ascii="Arial" w:hAnsi="Arial" w:cs="Arial"/>
           <w:sz w:val="22"/>
         </w:rPr>
-        <w:t>**cSong class: the “song” class used in the cSongify API class methods</w:t>
+        <w:t>**</w:t>
+      </w:r>
+      <w:proofErr w:type="spellStart"/>
+      <w:r>
+        <w:rPr>
+          <w:rFonts w:ascii="Arial" w:hAnsi="Arial" w:cs="Arial"/>
+          <w:sz w:val="22"/>
+        </w:rPr>
+        <w:t>cSong</w:t>
+      </w:r>
+      <w:proofErr w:type="spellEnd"/>
+      <w:r>
+        <w:rPr>
+          <w:rFonts w:ascii="Arial" w:hAnsi="Arial" w:cs="Arial"/>
+          <w:sz w:val="22"/>
+        </w:rPr>
+        <w:t xml:space="preserve"> class: the “song” class used in the </w:t>
+      </w:r>
+      <w:proofErr w:type="spellStart"/>
+      <w:r>
+        <w:rPr>
+          <w:rFonts w:ascii="Arial" w:hAnsi="Arial" w:cs="Arial"/>
+          <w:sz w:val="22"/>
+        </w:rPr>
+        <w:t>cSongify</w:t>
+      </w:r>
+      <w:proofErr w:type="spellEnd"/>
+      <w:r>
+        <w:rPr>
+          <w:rFonts w:ascii="Arial" w:hAnsi="Arial" w:cs="Arial"/>
+          <w:sz w:val="22"/>
+        </w:rPr>
+        <w:t xml:space="preserve"> API class methods</w:t>
       </w:r>
     </w:p>
     <w:p>
@@ -1491,7 +1722,39 @@
           <w:rFonts w:ascii="Arial" w:hAnsi="Arial" w:cs="Arial"/>
           <w:sz w:val="22"/>
         </w:rPr>
-        <w:t>**cPerson class: the “person” class used in the cSongify API class methods</w:t>
+        <w:t>**</w:t>
+      </w:r>
+      <w:proofErr w:type="spellStart"/>
+      <w:r>
+        <w:rPr>
+          <w:rFonts w:ascii="Arial" w:hAnsi="Arial" w:cs="Arial"/>
+          <w:sz w:val="22"/>
+        </w:rPr>
+        <w:t>cPerson</w:t>
+      </w:r>
+      <w:proofErr w:type="spellEnd"/>
+      <w:r>
+        <w:rPr>
+          <w:rFonts w:ascii="Arial" w:hAnsi="Arial" w:cs="Arial"/>
+          <w:sz w:val="22"/>
+        </w:rPr>
+        <w:t xml:space="preserve"> class: the “person” class used in the </w:t>
+      </w:r>
+      <w:proofErr w:type="spellStart"/>
+      <w:r>
+        <w:rPr>
+          <w:rFonts w:ascii="Arial" w:hAnsi="Arial" w:cs="Arial"/>
+          <w:sz w:val="22"/>
+        </w:rPr>
+        <w:t>cSongify</w:t>
+      </w:r>
+      <w:proofErr w:type="spellEnd"/>
+      <w:r>
+        <w:rPr>
+          <w:rFonts w:ascii="Arial" w:hAnsi="Arial" w:cs="Arial"/>
+          <w:sz w:val="22"/>
+        </w:rPr>
+        <w:t xml:space="preserve"> API class methods</w:t>
       </w:r>
     </w:p>
     <w:p>
@@ -1567,7 +1830,23 @@
           <w:rFonts w:ascii="Arial" w:hAnsi="Arial" w:cs="Arial"/>
           <w:sz w:val="22"/>
         </w:rPr>
-        <w:t xml:space="preserve">), but they are the classes that have to be used in the API. In other words, you can’t make changes/additions to these classes. </w:t>
+        <w:t xml:space="preserve">), but they are the classes that </w:t>
+      </w:r>
+      <w:proofErr w:type="gramStart"/>
+      <w:r>
+        <w:rPr>
+          <w:rFonts w:ascii="Arial" w:hAnsi="Arial" w:cs="Arial"/>
+          <w:sz w:val="22"/>
+        </w:rPr>
+        <w:t>have to</w:t>
+      </w:r>
+      <w:proofErr w:type="gramEnd"/>
+      <w:r>
+        <w:rPr>
+          <w:rFonts w:ascii="Arial" w:hAnsi="Arial" w:cs="Arial"/>
+          <w:sz w:val="22"/>
+        </w:rPr>
+        <w:t xml:space="preserve"> be used in the API. In other words, you can’t make changes/additions to these classes. </w:t>
       </w:r>
       <w:r>
         <w:rPr>
@@ -1593,7 +1872,23 @@
           <w:rFonts w:ascii="Arial" w:hAnsi="Arial" w:cs="Arial"/>
           <w:sz w:val="22"/>
         </w:rPr>
-        <w:t>The code to go with the “Songify” structs/classes</w:t>
+        <w:t>The code to go with the “</w:t>
+      </w:r>
+      <w:proofErr w:type="spellStart"/>
+      <w:r>
+        <w:rPr>
+          <w:rFonts w:ascii="Arial" w:hAnsi="Arial" w:cs="Arial"/>
+          <w:sz w:val="22"/>
+        </w:rPr>
+        <w:t>Songify</w:t>
+      </w:r>
+      <w:proofErr w:type="spellEnd"/>
+      <w:r>
+        <w:rPr>
+          <w:rFonts w:ascii="Arial" w:hAnsi="Arial" w:cs="Arial"/>
+          <w:sz w:val="22"/>
+        </w:rPr>
+        <w:t>” structs/classes</w:t>
       </w:r>
       <w:r>
         <w:rPr>
@@ -1671,7 +1966,23 @@
           <w:rFonts w:ascii="Arial" w:hAnsi="Arial" w:cs="Arial"/>
           <w:sz w:val="22"/>
         </w:rPr>
-        <w:t>Look up people in a number of ways</w:t>
+        <w:t xml:space="preserve">Look up people in </w:t>
+      </w:r>
+      <w:proofErr w:type="gramStart"/>
+      <w:r>
+        <w:rPr>
+          <w:rFonts w:ascii="Arial" w:hAnsi="Arial" w:cs="Arial"/>
+          <w:sz w:val="22"/>
+        </w:rPr>
+        <w:t>a number of</w:t>
+      </w:r>
+      <w:proofErr w:type="gramEnd"/>
+      <w:r>
+        <w:rPr>
+          <w:rFonts w:ascii="Arial" w:hAnsi="Arial" w:cs="Arial"/>
+          <w:sz w:val="22"/>
+        </w:rPr>
+        <w:t xml:space="preserve"> ways</w:t>
       </w:r>
     </w:p>
     <w:p>
@@ -1777,7 +2088,23 @@
           <w:rFonts w:ascii="Arial" w:hAnsi="Arial" w:cs="Arial"/>
           <w:sz w:val="22"/>
         </w:rPr>
-        <w:t>Perform a number of sea</w:t>
+        <w:t xml:space="preserve">Perform </w:t>
+      </w:r>
+      <w:proofErr w:type="gramStart"/>
+      <w:r>
+        <w:rPr>
+          <w:rFonts w:ascii="Arial" w:hAnsi="Arial" w:cs="Arial"/>
+          <w:sz w:val="22"/>
+        </w:rPr>
+        <w:t>a number of</w:t>
+      </w:r>
+      <w:proofErr w:type="gramEnd"/>
+      <w:r>
+        <w:rPr>
+          <w:rFonts w:ascii="Arial" w:hAnsi="Arial" w:cs="Arial"/>
+          <w:sz w:val="22"/>
+        </w:rPr>
+        <w:t xml:space="preserve"> sea</w:t>
       </w:r>
       <w:r>
         <w:rPr>
@@ -1803,7 +2130,23 @@
           <w:rFonts w:ascii="Arial" w:hAnsi="Arial" w:cs="Arial"/>
           <w:sz w:val="22"/>
         </w:rPr>
-        <w:t>Allow data to be updated (song details, user details, etc.) and have it reflect across the entire system. For example, if Taylor Swift changes her last name to “</w:t>
+        <w:t xml:space="preserve">Allow data to be updated (song details, user details, etc.) and have it </w:t>
+      </w:r>
+      <w:proofErr w:type="gramStart"/>
+      <w:r>
+        <w:rPr>
+          <w:rFonts w:ascii="Arial" w:hAnsi="Arial" w:cs="Arial"/>
+          <w:sz w:val="22"/>
+        </w:rPr>
+        <w:t>reflect</w:t>
+      </w:r>
+      <w:proofErr w:type="gramEnd"/>
+      <w:r>
+        <w:rPr>
+          <w:rFonts w:ascii="Arial" w:hAnsi="Arial" w:cs="Arial"/>
+          <w:sz w:val="22"/>
+        </w:rPr>
+        <w:t xml:space="preserve"> across the entire system. For example, if Taylor Swift changes her last name to “</w:t>
       </w:r>
       <w:r>
         <w:rPr>
@@ -2135,6 +2478,7 @@
         </w:rPr>
         <w:t xml:space="preserve"> (</w:t>
       </w:r>
+      <w:proofErr w:type="spellStart"/>
       <w:r>
         <w:rPr>
           <w:rFonts w:ascii="Courier New" w:hAnsi="Courier New" w:cs="Courier New"/>
@@ -2143,6 +2487,7 @@
         </w:rPr>
         <w:t>cPerson</w:t>
       </w:r>
+      <w:proofErr w:type="spellEnd"/>
       <w:r>
         <w:rPr>
           <w:rFonts w:ascii="Arial" w:hAnsi="Arial" w:cs="Arial"/>
@@ -2157,6 +2502,7 @@
         </w:rPr>
         <w:t xml:space="preserve"> </w:t>
       </w:r>
+      <w:proofErr w:type="spellStart"/>
       <w:r>
         <w:rPr>
           <w:rFonts w:ascii="Courier New" w:hAnsi="Courier New" w:cs="Courier New"/>
@@ -2165,6 +2511,7 @@
         </w:rPr>
         <w:t>cSong</w:t>
       </w:r>
+      <w:proofErr w:type="spellEnd"/>
       <w:r>
         <w:rPr>
           <w:rFonts w:ascii="Arial" w:hAnsi="Arial" w:cs="Arial"/>
@@ -2172,6 +2519,7 @@
         </w:rPr>
         <w:t xml:space="preserve">, and </w:t>
       </w:r>
+      <w:proofErr w:type="spellStart"/>
       <w:r>
         <w:rPr>
           <w:rFonts w:ascii="Courier New" w:hAnsi="Courier New" w:cs="Courier New"/>
@@ -2180,6 +2528,7 @@
         </w:rPr>
         <w:t>cSongify</w:t>
       </w:r>
+      <w:proofErr w:type="spellEnd"/>
       <w:r>
         <w:rPr>
           <w:rFonts w:ascii="Arial" w:hAnsi="Arial" w:cs="Arial"/>
@@ -2374,6 +2723,7 @@
         </w:rPr>
         <w:t xml:space="preserve">For </w:t>
       </w:r>
+      <w:proofErr w:type="spellStart"/>
       <w:r>
         <w:rPr>
           <w:rFonts w:ascii="Courier New" w:hAnsi="Courier New" w:cs="Courier New"/>
@@ -2382,6 +2732,7 @@
         </w:rPr>
         <w:t>cPerson</w:t>
       </w:r>
+      <w:proofErr w:type="spellEnd"/>
       <w:r>
         <w:rPr>
           <w:rFonts w:ascii="Arial" w:hAnsi="Arial" w:cs="Arial"/>
@@ -2404,6 +2755,8 @@
         </w:rPr>
         <w:t xml:space="preserve">access is just through the public variables except for the </w:t>
       </w:r>
+      <w:proofErr w:type="spellStart"/>
+      <w:proofErr w:type="gramStart"/>
       <w:r>
         <w:rPr>
           <w:rFonts w:ascii="Courier New" w:hAnsi="Courier New" w:cs="Courier New"/>
@@ -2426,7 +2779,16 @@
           <w:b/>
           <w:sz w:val="22"/>
         </w:rPr>
-        <w:t>UniqueUserID()</w:t>
+        <w:t>UniqueUserID</w:t>
+      </w:r>
+      <w:proofErr w:type="spellEnd"/>
+      <w:r>
+        <w:rPr>
+          <w:rFonts w:ascii="Courier New" w:hAnsi="Courier New" w:cs="Courier New"/>
+          <w:b/>
+          <w:sz w:val="22"/>
+        </w:rPr>
+        <w:t>()</w:t>
       </w:r>
       <w:r>
         <w:rPr>
@@ -2442,6 +2804,7 @@
         </w:rPr>
         <w:t xml:space="preserve"> method</w:t>
       </w:r>
+      <w:proofErr w:type="gramEnd"/>
       <w:r>
         <w:rPr>
           <w:rFonts w:ascii="Arial" w:hAnsi="Arial" w:cs="Arial"/>
@@ -2476,6 +2839,7 @@
         </w:rPr>
         <w:t xml:space="preserve">For </w:t>
       </w:r>
+      <w:proofErr w:type="spellStart"/>
       <w:r>
         <w:rPr>
           <w:rFonts w:ascii="Courier New" w:hAnsi="Courier New" w:cs="Courier New"/>
@@ -2484,6 +2848,7 @@
         </w:rPr>
         <w:t>cSong</w:t>
       </w:r>
+      <w:proofErr w:type="spellEnd"/>
       <w:r>
         <w:rPr>
           <w:rFonts w:ascii="Arial" w:hAnsi="Arial" w:cs="Arial"/>
@@ -2505,13 +2870,33 @@
         </w:rPr>
         <w:t xml:space="preserve">except for the </w:t>
       </w:r>
+      <w:proofErr w:type="spellStart"/>
+      <w:proofErr w:type="gramStart"/>
       <w:r>
         <w:rPr>
           <w:rFonts w:ascii="Courier New" w:hAnsi="Courier New" w:cs="Courier New"/>
           <w:b/>
           <w:sz w:val="22"/>
         </w:rPr>
-        <w:t>getUniqueID()</w:t>
+        <w:t>getUniqueID</w:t>
+      </w:r>
+      <w:proofErr w:type="spellEnd"/>
+      <w:r>
+        <w:rPr>
+          <w:rFonts w:ascii="Courier New" w:hAnsi="Courier New" w:cs="Courier New"/>
+          <w:b/>
+          <w:sz w:val="22"/>
+        </w:rPr>
+        <w:t>(</w:t>
+      </w:r>
+      <w:proofErr w:type="gramEnd"/>
+      <w:r>
+        <w:rPr>
+          <w:rFonts w:ascii="Courier New" w:hAnsi="Courier New" w:cs="Courier New"/>
+          <w:b/>
+          <w:sz w:val="22"/>
+        </w:rPr>
+        <w:t>)</w:t>
       </w:r>
       <w:r>
         <w:rPr>
@@ -2562,7 +2947,16 @@
                 <w:b/>
                 <w:bCs/>
               </w:rPr>
-              <w:t>The TL</w:t>
+              <w:t xml:space="preserve">The </w:t>
+            </w:r>
+            <w:proofErr w:type="gramStart"/>
+            <w:r>
+              <w:rPr>
+                <w:rFonts w:ascii="Arial" w:hAnsi="Arial" w:cs="Arial"/>
+                <w:b/>
+                <w:bCs/>
+              </w:rPr>
+              <w:t>TL</w:t>
             </w:r>
             <w:r>
               <w:rPr>
@@ -2578,7 +2972,16 @@
                 <w:b/>
                 <w:bCs/>
               </w:rPr>
-              <w:t xml:space="preserve">DR is: </w:t>
+              <w:t>DR</w:t>
+            </w:r>
+            <w:proofErr w:type="gramEnd"/>
+            <w:r>
+              <w:rPr>
+                <w:rFonts w:ascii="Arial" w:hAnsi="Arial" w:cs="Arial"/>
+                <w:b/>
+                <w:bCs/>
+              </w:rPr>
+              <w:t xml:space="preserve"> is: </w:t>
             </w:r>
           </w:p>
           <w:p>
@@ -2603,6 +3006,7 @@
               </w:rPr>
               <w:t xml:space="preserve">You need to use the interfaces described in the </w:t>
             </w:r>
+            <w:proofErr w:type="spellStart"/>
             <w:r>
               <w:rPr>
                 <w:rFonts w:ascii="Arial" w:hAnsi="Arial" w:cs="Arial"/>
@@ -2617,7 +3021,52 @@
                 <w:b/>
                 <w:bCs/>
               </w:rPr>
-              <w:t xml:space="preserve">.h, cSong.h, and cPerson.h files. </w:t>
+              <w:t>.h</w:t>
+            </w:r>
+            <w:proofErr w:type="spellEnd"/>
+            <w:r>
+              <w:rPr>
+                <w:rFonts w:ascii="Arial" w:hAnsi="Arial" w:cs="Arial"/>
+                <w:b/>
+                <w:bCs/>
+              </w:rPr>
+              <w:t xml:space="preserve">, </w:t>
+            </w:r>
+            <w:proofErr w:type="spellStart"/>
+            <w:r>
+              <w:rPr>
+                <w:rFonts w:ascii="Arial" w:hAnsi="Arial" w:cs="Arial"/>
+                <w:b/>
+                <w:bCs/>
+              </w:rPr>
+              <w:t>cSong.h</w:t>
+            </w:r>
+            <w:proofErr w:type="spellEnd"/>
+            <w:r>
+              <w:rPr>
+                <w:rFonts w:ascii="Arial" w:hAnsi="Arial" w:cs="Arial"/>
+                <w:b/>
+                <w:bCs/>
+              </w:rPr>
+              <w:t xml:space="preserve">, and </w:t>
+            </w:r>
+            <w:proofErr w:type="spellStart"/>
+            <w:r>
+              <w:rPr>
+                <w:rFonts w:ascii="Arial" w:hAnsi="Arial" w:cs="Arial"/>
+                <w:b/>
+                <w:bCs/>
+              </w:rPr>
+              <w:t>cPerson.h</w:t>
+            </w:r>
+            <w:proofErr w:type="spellEnd"/>
+            <w:r>
+              <w:rPr>
+                <w:rFonts w:ascii="Arial" w:hAnsi="Arial" w:cs="Arial"/>
+                <w:b/>
+                <w:bCs/>
+              </w:rPr>
+              <w:t xml:space="preserve"> files. </w:t>
             </w:r>
           </w:p>
           <w:p>
@@ -2679,8 +3128,18 @@
                 <w:b/>
                 <w:bCs/>
               </w:rPr>
-              <w:t>The ideas is</w:t>
+              <w:t xml:space="preserve">The ideas </w:t>
             </w:r>
+            <w:proofErr w:type="gramStart"/>
+            <w:r>
+              <w:rPr>
+                <w:rFonts w:ascii="Arial" w:hAnsi="Arial" w:cs="Arial"/>
+                <w:b/>
+                <w:bCs/>
+              </w:rPr>
+              <w:t>is</w:t>
+            </w:r>
+            <w:proofErr w:type="gramEnd"/>
             <w:r>
               <w:rPr>
                 <w:rFonts w:ascii="Arial" w:hAnsi="Arial" w:cs="Arial"/>
@@ -2750,6 +3209,7 @@
         </w:rPr>
         <w:t xml:space="preserve">y of </w:t>
       </w:r>
+      <w:proofErr w:type="spellStart"/>
       <w:r>
         <w:rPr>
           <w:rFonts w:ascii="Courier New" w:hAnsi="Courier New" w:cs="Courier New"/>
@@ -2758,6 +3218,7 @@
         </w:rPr>
         <w:t>cSongify</w:t>
       </w:r>
+      <w:proofErr w:type="spellEnd"/>
       <w:r>
         <w:rPr>
           <w:rFonts w:ascii="Arial" w:hAnsi="Arial" w:cs="Arial"/>
@@ -2834,6 +3295,7 @@
         </w:rPr>
         <w:t xml:space="preserve">To generate test data, you are provided two classes </w:t>
       </w:r>
+      <w:proofErr w:type="spellStart"/>
       <w:r>
         <w:rPr>
           <w:rFonts w:ascii="Arial" w:hAnsi="Arial" w:cs="Arial"/>
@@ -2841,6 +3303,7 @@
         </w:rPr>
         <w:t>cPersonGenerator</w:t>
       </w:r>
+      <w:proofErr w:type="spellEnd"/>
       <w:r>
         <w:rPr>
           <w:rFonts w:ascii="Arial" w:hAnsi="Arial" w:cs="Arial"/>
@@ -2848,6 +3311,7 @@
         </w:rPr>
         <w:t xml:space="preserve"> and </w:t>
       </w:r>
+      <w:proofErr w:type="spellStart"/>
       <w:r>
         <w:rPr>
           <w:rFonts w:ascii="Arial" w:hAnsi="Arial" w:cs="Arial"/>
@@ -2855,6 +3319,7 @@
         </w:rPr>
         <w:t>cMusicGenerator</w:t>
       </w:r>
+      <w:proofErr w:type="spellEnd"/>
       <w:r>
         <w:rPr>
           <w:rFonts w:ascii="Arial" w:hAnsi="Arial" w:cs="Arial"/>
@@ -2877,7 +3342,23 @@
           <w:rFonts w:ascii="Arial" w:hAnsi="Arial" w:cs="Arial"/>
           <w:sz w:val="22"/>
         </w:rPr>
-        <w:t xml:space="preserve">. These parse data from various online sources (Billboard magazine, popular baby names, San Francisco street names, and surnames). </w:t>
+        <w:t xml:space="preserve">. These parse data from various online sources (Billboard magazine, popular baby names, </w:t>
+      </w:r>
+      <w:proofErr w:type="gramStart"/>
+      <w:r>
+        <w:rPr>
+          <w:rFonts w:ascii="Arial" w:hAnsi="Arial" w:cs="Arial"/>
+          <w:sz w:val="22"/>
+        </w:rPr>
+        <w:t>San Francisco street</w:t>
+      </w:r>
+      <w:proofErr w:type="gramEnd"/>
+      <w:r>
+        <w:rPr>
+          <w:rFonts w:ascii="Arial" w:hAnsi="Arial" w:cs="Arial"/>
+          <w:sz w:val="22"/>
+        </w:rPr>
+        <w:t xml:space="preserve"> names, and surnames). </w:t>
       </w:r>
     </w:p>
     <w:p>
@@ -3022,6 +3503,7 @@
         </w:rPr>
         <w:t xml:space="preserve">To use </w:t>
       </w:r>
+      <w:proofErr w:type="spellStart"/>
       <w:r>
         <w:rPr>
           <w:rFonts w:ascii="Cascadia Mono" w:eastAsia="SimSun" w:hAnsi="Cascadia Mono" w:cs="Cascadia Mono"/>
@@ -3033,6 +3515,7 @@
         </w:rPr>
         <w:t>cMusicGenerator</w:t>
       </w:r>
+      <w:proofErr w:type="spellEnd"/>
       <w:r>
         <w:rPr>
           <w:rFonts w:ascii="Arial" w:hAnsi="Arial" w:cs="Arial"/>
@@ -3060,6 +3543,8 @@
         </w:rPr>
         <w:t xml:space="preserve">Call: </w:t>
       </w:r>
+      <w:proofErr w:type="spellStart"/>
+      <w:proofErr w:type="gramStart"/>
       <w:r>
         <w:rPr>
           <w:rFonts w:ascii="Cascadia Mono" w:eastAsia="SimSun" w:hAnsi="Cascadia Mono" w:cs="Cascadia Mono"/>
@@ -3069,28 +3554,9 @@
           <w:highlight w:val="white"/>
           <w:lang w:val="en-US"/>
         </w:rPr>
-        <w:t>LoadMusicInformation()</w:t>
-      </w:r>
-    </w:p>
-    <w:p>
-      <w:pPr>
-        <w:numPr>
-          <w:ilvl w:val="2"/>
-          <w:numId w:val="2"/>
-        </w:numPr>
-        <w:spacing w:after="120"/>
-        <w:rPr>
-          <w:rFonts w:ascii="Arial" w:hAnsi="Arial" w:cs="Arial"/>
-          <w:sz w:val="22"/>
-        </w:rPr>
-      </w:pPr>
-      <w:r>
-        <w:rPr>
-          <w:rFonts w:ascii="Arial" w:hAnsi="Arial" w:cs="Arial"/>
-          <w:sz w:val="22"/>
-        </w:rPr>
-        <w:t xml:space="preserve">Call </w:t>
-      </w:r>
+        <w:t>LoadMusicInformation</w:t>
+      </w:r>
+      <w:proofErr w:type="spellEnd"/>
       <w:r>
         <w:rPr>
           <w:rFonts w:ascii="Cascadia Mono" w:eastAsia="SimSun" w:hAnsi="Cascadia Mono" w:cs="Cascadia Mono"/>
@@ -3100,15 +3566,9 @@
           <w:highlight w:val="white"/>
           <w:lang w:val="en-US"/>
         </w:rPr>
-        <w:t>getRandomSong()</w:t>
-      </w:r>
-      <w:r>
-        <w:rPr>
-          <w:rFonts w:ascii="Arial" w:hAnsi="Arial" w:cs="Arial"/>
-          <w:sz w:val="22"/>
-        </w:rPr>
-        <w:t xml:space="preserve"> or </w:t>
-      </w:r>
+        <w:t>(</w:t>
+      </w:r>
+      <w:proofErr w:type="gramEnd"/>
       <w:r>
         <w:rPr>
           <w:rFonts w:ascii="Cascadia Mono" w:eastAsia="SimSun" w:hAnsi="Cascadia Mono" w:cs="Cascadia Mono"/>
@@ -3118,20 +3578,13 @@
           <w:highlight w:val="white"/>
           <w:lang w:val="en-US"/>
         </w:rPr>
-        <w:t>getRandomMadeUpSong()</w:t>
-      </w:r>
-      <w:r>
-        <w:rPr>
-          <w:rFonts w:ascii="Arial" w:hAnsi="Arial" w:cs="Arial"/>
-          <w:sz w:val="22"/>
-        </w:rPr>
-        <w:t xml:space="preserve"> to return a test song</w:t>
+        <w:t>)</w:t>
       </w:r>
     </w:p>
     <w:p>
       <w:pPr>
         <w:numPr>
-          <w:ilvl w:val="1"/>
+          <w:ilvl w:val="2"/>
           <w:numId w:val="2"/>
         </w:numPr>
         <w:spacing w:after="120"/>
@@ -3145,8 +3598,10 @@
           <w:rFonts w:ascii="Arial" w:hAnsi="Arial" w:cs="Arial"/>
           <w:sz w:val="22"/>
         </w:rPr>
-        <w:t xml:space="preserve">To use </w:t>
-      </w:r>
+        <w:t xml:space="preserve">Call </w:t>
+      </w:r>
+      <w:proofErr w:type="spellStart"/>
+      <w:proofErr w:type="gramStart"/>
       <w:r>
         <w:rPr>
           <w:rFonts w:ascii="Cascadia Mono" w:eastAsia="SimSun" w:hAnsi="Cascadia Mono" w:cs="Cascadia Mono"/>
@@ -3156,35 +3611,9 @@
           <w:highlight w:val="white"/>
           <w:lang w:val="en-US"/>
         </w:rPr>
-        <w:t>cPersonGenerator</w:t>
-      </w:r>
-      <w:r>
-        <w:rPr>
-          <w:rFonts w:ascii="Arial" w:hAnsi="Arial" w:cs="Arial"/>
-          <w:sz w:val="22"/>
-        </w:rPr>
-        <w:t>:</w:t>
-      </w:r>
-    </w:p>
-    <w:p>
-      <w:pPr>
-        <w:numPr>
-          <w:ilvl w:val="2"/>
-          <w:numId w:val="2"/>
-        </w:numPr>
-        <w:spacing w:after="120"/>
-        <w:rPr>
-          <w:rFonts w:ascii="Arial" w:hAnsi="Arial" w:cs="Arial"/>
-          <w:sz w:val="22"/>
-        </w:rPr>
-      </w:pPr>
-      <w:r>
-        <w:rPr>
-          <w:rFonts w:ascii="Arial" w:hAnsi="Arial" w:cs="Arial"/>
-          <w:sz w:val="22"/>
-        </w:rPr>
-        <w:t xml:space="preserve">Call: </w:t>
-      </w:r>
+        <w:t>getRandomSong</w:t>
+      </w:r>
+      <w:proofErr w:type="spellEnd"/>
       <w:r>
         <w:rPr>
           <w:rFonts w:ascii="Cascadia Mono" w:eastAsia="SimSun" w:hAnsi="Cascadia Mono" w:cs="Cascadia Mono"/>
@@ -3194,28 +3623,9 @@
           <w:highlight w:val="white"/>
           <w:lang w:val="en-US"/>
         </w:rPr>
-        <w:t>LoadCensusFiles()</w:t>
-      </w:r>
-    </w:p>
-    <w:p>
-      <w:pPr>
-        <w:numPr>
-          <w:ilvl w:val="2"/>
-          <w:numId w:val="2"/>
-        </w:numPr>
-        <w:spacing w:after="120"/>
-        <w:rPr>
-          <w:rFonts w:ascii="Arial" w:hAnsi="Arial" w:cs="Arial"/>
-          <w:sz w:val="22"/>
-        </w:rPr>
-      </w:pPr>
-      <w:r>
-        <w:rPr>
-          <w:rFonts w:ascii="Arial" w:hAnsi="Arial" w:cs="Arial"/>
-          <w:sz w:val="22"/>
-        </w:rPr>
-        <w:t xml:space="preserve">Call </w:t>
-      </w:r>
+        <w:t>(</w:t>
+      </w:r>
+      <w:proofErr w:type="gramEnd"/>
       <w:r>
         <w:rPr>
           <w:rFonts w:ascii="Cascadia Mono" w:eastAsia="SimSun" w:hAnsi="Cascadia Mono" w:cs="Cascadia Mono"/>
@@ -3225,8 +3635,17 @@
           <w:highlight w:val="white"/>
           <w:lang w:val="en-US"/>
         </w:rPr>
-        <w:t>generateRandomPerson</w:t>
-      </w:r>
+        <w:t>)</w:t>
+      </w:r>
+      <w:r>
+        <w:rPr>
+          <w:rFonts w:ascii="Arial" w:hAnsi="Arial" w:cs="Arial"/>
+          <w:sz w:val="22"/>
+        </w:rPr>
+        <w:t xml:space="preserve"> or </w:t>
+      </w:r>
+      <w:proofErr w:type="spellStart"/>
+      <w:proofErr w:type="gramStart"/>
       <w:r>
         <w:rPr>
           <w:rFonts w:ascii="Cascadia Mono" w:eastAsia="SimSun" w:hAnsi="Cascadia Mono" w:cs="Cascadia Mono"/>
@@ -3236,7 +3655,192 @@
           <w:highlight w:val="white"/>
           <w:lang w:val="en-US"/>
         </w:rPr>
-        <w:t>()</w:t>
+        <w:t>getRandomMadeUpSong</w:t>
+      </w:r>
+      <w:proofErr w:type="spellEnd"/>
+      <w:r>
+        <w:rPr>
+          <w:rFonts w:ascii="Cascadia Mono" w:eastAsia="SimSun" w:hAnsi="Cascadia Mono" w:cs="Cascadia Mono"/>
+          <w:color w:val="000000"/>
+          <w:sz w:val="19"/>
+          <w:szCs w:val="19"/>
+          <w:highlight w:val="white"/>
+          <w:lang w:val="en-US"/>
+        </w:rPr>
+        <w:t>(</w:t>
+      </w:r>
+      <w:proofErr w:type="gramEnd"/>
+      <w:r>
+        <w:rPr>
+          <w:rFonts w:ascii="Cascadia Mono" w:eastAsia="SimSun" w:hAnsi="Cascadia Mono" w:cs="Cascadia Mono"/>
+          <w:color w:val="000000"/>
+          <w:sz w:val="19"/>
+          <w:szCs w:val="19"/>
+          <w:highlight w:val="white"/>
+          <w:lang w:val="en-US"/>
+        </w:rPr>
+        <w:t>)</w:t>
+      </w:r>
+      <w:r>
+        <w:rPr>
+          <w:rFonts w:ascii="Arial" w:hAnsi="Arial" w:cs="Arial"/>
+          <w:sz w:val="22"/>
+        </w:rPr>
+        <w:t xml:space="preserve"> to return a test song</w:t>
+      </w:r>
+    </w:p>
+    <w:p>
+      <w:pPr>
+        <w:numPr>
+          <w:ilvl w:val="1"/>
+          <w:numId w:val="2"/>
+        </w:numPr>
+        <w:spacing w:after="120"/>
+        <w:rPr>
+          <w:rFonts w:ascii="Arial" w:hAnsi="Arial" w:cs="Arial"/>
+          <w:sz w:val="22"/>
+        </w:rPr>
+      </w:pPr>
+      <w:r>
+        <w:rPr>
+          <w:rFonts w:ascii="Arial" w:hAnsi="Arial" w:cs="Arial"/>
+          <w:sz w:val="22"/>
+        </w:rPr>
+        <w:t xml:space="preserve">To use </w:t>
+      </w:r>
+      <w:proofErr w:type="spellStart"/>
+      <w:r>
+        <w:rPr>
+          <w:rFonts w:ascii="Cascadia Mono" w:eastAsia="SimSun" w:hAnsi="Cascadia Mono" w:cs="Cascadia Mono"/>
+          <w:color w:val="000000"/>
+          <w:sz w:val="19"/>
+          <w:szCs w:val="19"/>
+          <w:highlight w:val="white"/>
+          <w:lang w:val="en-US"/>
+        </w:rPr>
+        <w:t>cPersonGenerator</w:t>
+      </w:r>
+      <w:proofErr w:type="spellEnd"/>
+      <w:r>
+        <w:rPr>
+          <w:rFonts w:ascii="Arial" w:hAnsi="Arial" w:cs="Arial"/>
+          <w:sz w:val="22"/>
+        </w:rPr>
+        <w:t>:</w:t>
+      </w:r>
+    </w:p>
+    <w:p>
+      <w:pPr>
+        <w:numPr>
+          <w:ilvl w:val="2"/>
+          <w:numId w:val="2"/>
+        </w:numPr>
+        <w:spacing w:after="120"/>
+        <w:rPr>
+          <w:rFonts w:ascii="Arial" w:hAnsi="Arial" w:cs="Arial"/>
+          <w:sz w:val="22"/>
+        </w:rPr>
+      </w:pPr>
+      <w:r>
+        <w:rPr>
+          <w:rFonts w:ascii="Arial" w:hAnsi="Arial" w:cs="Arial"/>
+          <w:sz w:val="22"/>
+        </w:rPr>
+        <w:t xml:space="preserve">Call: </w:t>
+      </w:r>
+      <w:proofErr w:type="spellStart"/>
+      <w:proofErr w:type="gramStart"/>
+      <w:r>
+        <w:rPr>
+          <w:rFonts w:ascii="Cascadia Mono" w:eastAsia="SimSun" w:hAnsi="Cascadia Mono" w:cs="Cascadia Mono"/>
+          <w:color w:val="000000"/>
+          <w:sz w:val="19"/>
+          <w:szCs w:val="19"/>
+          <w:highlight w:val="white"/>
+          <w:lang w:val="en-US"/>
+        </w:rPr>
+        <w:t>LoadCensusFiles</w:t>
+      </w:r>
+      <w:proofErr w:type="spellEnd"/>
+      <w:r>
+        <w:rPr>
+          <w:rFonts w:ascii="Cascadia Mono" w:eastAsia="SimSun" w:hAnsi="Cascadia Mono" w:cs="Cascadia Mono"/>
+          <w:color w:val="000000"/>
+          <w:sz w:val="19"/>
+          <w:szCs w:val="19"/>
+          <w:highlight w:val="white"/>
+          <w:lang w:val="en-US"/>
+        </w:rPr>
+        <w:t>(</w:t>
+      </w:r>
+      <w:proofErr w:type="gramEnd"/>
+      <w:r>
+        <w:rPr>
+          <w:rFonts w:ascii="Cascadia Mono" w:eastAsia="SimSun" w:hAnsi="Cascadia Mono" w:cs="Cascadia Mono"/>
+          <w:color w:val="000000"/>
+          <w:sz w:val="19"/>
+          <w:szCs w:val="19"/>
+          <w:highlight w:val="white"/>
+          <w:lang w:val="en-US"/>
+        </w:rPr>
+        <w:t>)</w:t>
+      </w:r>
+    </w:p>
+    <w:p>
+      <w:pPr>
+        <w:numPr>
+          <w:ilvl w:val="2"/>
+          <w:numId w:val="2"/>
+        </w:numPr>
+        <w:spacing w:after="120"/>
+        <w:rPr>
+          <w:rFonts w:ascii="Arial" w:hAnsi="Arial" w:cs="Arial"/>
+          <w:sz w:val="22"/>
+        </w:rPr>
+      </w:pPr>
+      <w:r>
+        <w:rPr>
+          <w:rFonts w:ascii="Arial" w:hAnsi="Arial" w:cs="Arial"/>
+          <w:sz w:val="22"/>
+        </w:rPr>
+        <w:t xml:space="preserve">Call </w:t>
+      </w:r>
+      <w:proofErr w:type="spellStart"/>
+      <w:proofErr w:type="gramStart"/>
+      <w:r>
+        <w:rPr>
+          <w:rFonts w:ascii="Cascadia Mono" w:eastAsia="SimSun" w:hAnsi="Cascadia Mono" w:cs="Cascadia Mono"/>
+          <w:color w:val="000000"/>
+          <w:sz w:val="19"/>
+          <w:szCs w:val="19"/>
+          <w:highlight w:val="white"/>
+          <w:lang w:val="en-US"/>
+        </w:rPr>
+        <w:t>generateRandomPerson</w:t>
+      </w:r>
+      <w:proofErr w:type="spellEnd"/>
+      <w:r>
+        <w:rPr>
+          <w:rFonts w:ascii="Cascadia Mono" w:eastAsia="SimSun" w:hAnsi="Cascadia Mono" w:cs="Cascadia Mono"/>
+          <w:color w:val="000000"/>
+          <w:sz w:val="19"/>
+          <w:szCs w:val="19"/>
+          <w:highlight w:val="white"/>
+          <w:lang w:val="en-US"/>
+        </w:rPr>
+        <w:t>(</w:t>
+      </w:r>
+      <w:proofErr w:type="gramEnd"/>
+      <w:r>
+        <w:rPr>
+          <w:rFonts w:ascii="Cascadia Mono" w:eastAsia="SimSun" w:hAnsi="Cascadia Mono" w:cs="Cascadia Mono"/>
+          <w:color w:val="000000"/>
+          <w:sz w:val="19"/>
+          <w:szCs w:val="19"/>
+          <w:highlight w:val="white"/>
+          <w:lang w:val="en-US"/>
+        </w:rPr>
+        <w:t>)</w:t>
       </w:r>
       <w:r>
         <w:rPr>
@@ -3354,7 +3958,23 @@
           <w:rFonts w:ascii="Arial" w:hAnsi="Arial" w:cs="Arial"/>
           <w:sz w:val="22"/>
         </w:rPr>
-        <w:t xml:space="preserve">A repository of the files are located here: </w:t>
+        <w:t xml:space="preserve">A repository of the files </w:t>
+      </w:r>
+      <w:proofErr w:type="gramStart"/>
+      <w:r>
+        <w:rPr>
+          <w:rFonts w:ascii="Arial" w:hAnsi="Arial" w:cs="Arial"/>
+          <w:sz w:val="22"/>
+        </w:rPr>
+        <w:t>are</w:t>
+      </w:r>
+      <w:proofErr w:type="gramEnd"/>
+      <w:r>
+        <w:rPr>
+          <w:rFonts w:ascii="Arial" w:hAnsi="Arial" w:cs="Arial"/>
+          <w:sz w:val="22"/>
+        </w:rPr>
+        <w:t xml:space="preserve"> located here: </w:t>
       </w:r>
       <w:hyperlink r:id="rId10" w:history="1">
         <w:r>
@@ -3457,7 +4077,23 @@
           <w:rFonts w:ascii="Arial" w:hAnsi="Arial" w:cs="Arial"/>
           <w:sz w:val="22"/>
         </w:rPr>
-        <w:t xml:space="preserve">There are a number of solutions &amp; projects here, most of which of which you don’t explicitly </w:t>
+        <w:t xml:space="preserve">There are </w:t>
+      </w:r>
+      <w:proofErr w:type="gramStart"/>
+      <w:r>
+        <w:rPr>
+          <w:rFonts w:ascii="Arial" w:hAnsi="Arial" w:cs="Arial"/>
+          <w:sz w:val="22"/>
+        </w:rPr>
+        <w:t>a number of</w:t>
+      </w:r>
+      <w:proofErr w:type="gramEnd"/>
+      <w:r>
+        <w:rPr>
+          <w:rFonts w:ascii="Arial" w:hAnsi="Arial" w:cs="Arial"/>
+          <w:sz w:val="22"/>
+        </w:rPr>
+        <w:t xml:space="preserve"> solutions &amp; projects here, most of which of which you don’t explicitly </w:t>
       </w:r>
       <w:r>
         <w:rPr>
@@ -3526,7 +4162,25 @@
           <w:b/>
           <w:sz w:val="22"/>
         </w:rPr>
-        <w:t xml:space="preserve">+ Songify_API_starter_classes </w:t>
+        <w:t xml:space="preserve">+ </w:t>
+      </w:r>
+      <w:proofErr w:type="spellStart"/>
+      <w:r>
+        <w:rPr>
+          <w:rFonts w:ascii="Courier New" w:hAnsi="Courier New" w:cs="Courier New"/>
+          <w:b/>
+          <w:sz w:val="22"/>
+        </w:rPr>
+        <w:t>Songify_API_starter_classes</w:t>
+      </w:r>
+      <w:proofErr w:type="spellEnd"/>
+      <w:r>
+        <w:rPr>
+          <w:rFonts w:ascii="Courier New" w:hAnsi="Courier New" w:cs="Courier New"/>
+          <w:b/>
+          <w:sz w:val="22"/>
+        </w:rPr>
+        <w:t xml:space="preserve"> </w:t>
       </w:r>
       <w:r>
         <w:rPr>
@@ -3575,14 +4229,31 @@
           <w:b/>
           <w:sz w:val="22"/>
         </w:rPr>
-        <w:t xml:space="preserve">|      </w:t>
-      </w:r>
-      <w:r>
-        <w:rPr>
-          <w:rFonts w:ascii="Arial" w:hAnsi="Arial" w:cs="Arial"/>
-          <w:sz w:val="22"/>
-        </w:rPr>
-        <w:t>(Just the class files - mostly headers)</w:t>
+        <w:t xml:space="preserve">|   </w:t>
+      </w:r>
+      <w:proofErr w:type="gramStart"/>
+      <w:r>
+        <w:rPr>
+          <w:rFonts w:ascii="Courier New" w:hAnsi="Courier New" w:cs="Courier New"/>
+          <w:b/>
+          <w:sz w:val="22"/>
+        </w:rPr>
+        <w:t xml:space="preserve">   </w:t>
+      </w:r>
+      <w:r>
+        <w:rPr>
+          <w:rFonts w:ascii="Arial" w:hAnsi="Arial" w:cs="Arial"/>
+          <w:sz w:val="22"/>
+        </w:rPr>
+        <w:t>(</w:t>
+      </w:r>
+      <w:proofErr w:type="gramEnd"/>
+      <w:r>
+        <w:rPr>
+          <w:rFonts w:ascii="Arial" w:hAnsi="Arial" w:cs="Arial"/>
+          <w:sz w:val="22"/>
+        </w:rPr>
+        <w:t>Just the class files - mostly headers)</w:t>
       </w:r>
     </w:p>
     <w:p>
@@ -3627,14 +4298,31 @@
           <w:b/>
           <w:sz w:val="22"/>
         </w:rPr>
-        <w:t xml:space="preserve">|      </w:t>
-      </w:r>
-      <w:r>
-        <w:rPr>
-          <w:rFonts w:ascii="Arial" w:hAnsi="Arial" w:cs="Arial"/>
-          <w:sz w:val="22"/>
-        </w:rPr>
-        <w:t>(These are the same: one is a folder, one an archive)</w:t>
+        <w:t xml:space="preserve">|   </w:t>
+      </w:r>
+      <w:proofErr w:type="gramStart"/>
+      <w:r>
+        <w:rPr>
+          <w:rFonts w:ascii="Courier New" w:hAnsi="Courier New" w:cs="Courier New"/>
+          <w:b/>
+          <w:sz w:val="22"/>
+        </w:rPr>
+        <w:t xml:space="preserve">   </w:t>
+      </w:r>
+      <w:r>
+        <w:rPr>
+          <w:rFonts w:ascii="Arial" w:hAnsi="Arial" w:cs="Arial"/>
+          <w:sz w:val="22"/>
+        </w:rPr>
+        <w:t>(</w:t>
+      </w:r>
+      <w:proofErr w:type="gramEnd"/>
+      <w:r>
+        <w:rPr>
+          <w:rFonts w:ascii="Arial" w:hAnsi="Arial" w:cs="Arial"/>
+          <w:sz w:val="22"/>
+        </w:rPr>
+        <w:t>These are the same: one is a folder, one an archive)</w:t>
       </w:r>
     </w:p>
     <w:p>
@@ -3669,7 +4357,25 @@
           <w:b/>
           <w:sz w:val="22"/>
         </w:rPr>
-        <w:t>+ Songify_just the DATA</w:t>
+        <w:t xml:space="preserve">+ </w:t>
+      </w:r>
+      <w:proofErr w:type="spellStart"/>
+      <w:r>
+        <w:rPr>
+          <w:rFonts w:ascii="Courier New" w:hAnsi="Courier New" w:cs="Courier New"/>
+          <w:b/>
+          <w:sz w:val="22"/>
+        </w:rPr>
+        <w:t>Songify_just</w:t>
+      </w:r>
+      <w:proofErr w:type="spellEnd"/>
+      <w:r>
+        <w:rPr>
+          <w:rFonts w:ascii="Courier New" w:hAnsi="Courier New" w:cs="Courier New"/>
+          <w:b/>
+          <w:sz w:val="22"/>
+        </w:rPr>
+        <w:t xml:space="preserve"> the DATA</w:t>
       </w:r>
       <w:r>
         <w:rPr>
@@ -3694,7 +4400,25 @@
           <w:b/>
           <w:sz w:val="22"/>
         </w:rPr>
-        <w:t>+ Songify_just the DATA.7z</w:t>
+        <w:t xml:space="preserve">+ </w:t>
+      </w:r>
+      <w:proofErr w:type="spellStart"/>
+      <w:r>
+        <w:rPr>
+          <w:rFonts w:ascii="Courier New" w:hAnsi="Courier New" w:cs="Courier New"/>
+          <w:b/>
+          <w:sz w:val="22"/>
+        </w:rPr>
+        <w:t>Songify_just</w:t>
+      </w:r>
+      <w:proofErr w:type="spellEnd"/>
+      <w:r>
+        <w:rPr>
+          <w:rFonts w:ascii="Courier New" w:hAnsi="Courier New" w:cs="Courier New"/>
+          <w:b/>
+          <w:sz w:val="22"/>
+        </w:rPr>
+        <w:t xml:space="preserve"> the DATA.7z</w:t>
       </w:r>
     </w:p>
     <w:p>
@@ -3711,14 +4435,47 @@
           <w:b/>
           <w:sz w:val="22"/>
         </w:rPr>
-        <w:t xml:space="preserve">|      </w:t>
-      </w:r>
-      <w:r>
-        <w:rPr>
-          <w:rFonts w:ascii="Arial" w:hAnsi="Arial" w:cs="Arial"/>
-          <w:sz w:val="22"/>
-        </w:rPr>
-        <w:t>(the original data files the generator uses, in case you're interested)</w:t>
+        <w:t xml:space="preserve">|   </w:t>
+      </w:r>
+      <w:proofErr w:type="gramStart"/>
+      <w:r>
+        <w:rPr>
+          <w:rFonts w:ascii="Courier New" w:hAnsi="Courier New" w:cs="Courier New"/>
+          <w:b/>
+          <w:sz w:val="22"/>
+        </w:rPr>
+        <w:t xml:space="preserve">   </w:t>
+      </w:r>
+      <w:r>
+        <w:rPr>
+          <w:rFonts w:ascii="Arial" w:hAnsi="Arial" w:cs="Arial"/>
+          <w:sz w:val="22"/>
+        </w:rPr>
+        <w:t>(</w:t>
+      </w:r>
+      <w:proofErr w:type="gramEnd"/>
+      <w:r>
+        <w:rPr>
+          <w:rFonts w:ascii="Arial" w:hAnsi="Arial" w:cs="Arial"/>
+          <w:sz w:val="22"/>
+        </w:rPr>
+        <w:t xml:space="preserve">the original data files the generator </w:t>
+      </w:r>
+      <w:proofErr w:type="gramStart"/>
+      <w:r>
+        <w:rPr>
+          <w:rFonts w:ascii="Arial" w:hAnsi="Arial" w:cs="Arial"/>
+          <w:sz w:val="22"/>
+        </w:rPr>
+        <w:t>uses,</w:t>
+      </w:r>
+      <w:proofErr w:type="gramEnd"/>
+      <w:r>
+        <w:rPr>
+          <w:rFonts w:ascii="Arial" w:hAnsi="Arial" w:cs="Arial"/>
+          <w:sz w:val="22"/>
+        </w:rPr>
+        <w:t xml:space="preserve"> in case you're interested)</w:t>
       </w:r>
     </w:p>
     <w:p>
@@ -3735,14 +4492,31 @@
           <w:b/>
           <w:sz w:val="22"/>
         </w:rPr>
-        <w:t xml:space="preserve">|      </w:t>
-      </w:r>
-      <w:r>
-        <w:rPr>
-          <w:rFonts w:ascii="Arial" w:hAnsi="Arial" w:cs="Arial"/>
-          <w:sz w:val="22"/>
-        </w:rPr>
-        <w:t>(These are the same: one is a folder, one an archive)</w:t>
+        <w:t xml:space="preserve">|   </w:t>
+      </w:r>
+      <w:proofErr w:type="gramStart"/>
+      <w:r>
+        <w:rPr>
+          <w:rFonts w:ascii="Courier New" w:hAnsi="Courier New" w:cs="Courier New"/>
+          <w:b/>
+          <w:sz w:val="22"/>
+        </w:rPr>
+        <w:t xml:space="preserve">   </w:t>
+      </w:r>
+      <w:r>
+        <w:rPr>
+          <w:rFonts w:ascii="Arial" w:hAnsi="Arial" w:cs="Arial"/>
+          <w:sz w:val="22"/>
+        </w:rPr>
+        <w:t>(</w:t>
+      </w:r>
+      <w:proofErr w:type="gramEnd"/>
+      <w:r>
+        <w:rPr>
+          <w:rFonts w:ascii="Arial" w:hAnsi="Arial" w:cs="Arial"/>
+          <w:sz w:val="22"/>
+        </w:rPr>
+        <w:t>These are the same: one is a folder, one an archive)</w:t>
       </w:r>
     </w:p>
     <w:p>
@@ -3783,14 +4557,23 @@
           <w:b/>
           <w:sz w:val="22"/>
         </w:rPr>
-        <w:t>+ Songify_F25_Generator_and_St</w:t>
-      </w:r>
+        <w:t>+ Songify_F25_Generator_and_</w:t>
+      </w:r>
+      <w:proofErr w:type="gramStart"/>
       <w:r>
         <w:rPr>
           <w:rFonts w:ascii="Courier New" w:hAnsi="Courier New" w:cs="Courier New"/>
           <w:b/>
           <w:sz w:val="22"/>
         </w:rPr>
+        <w:t>St</w:t>
+      </w:r>
+      <w:r>
+        <w:rPr>
+          <w:rFonts w:ascii="Courier New" w:hAnsi="Courier New" w:cs="Courier New"/>
+          <w:b/>
+          <w:sz w:val="22"/>
+        </w:rPr>
         <w:t>a</w:t>
       </w:r>
       <w:r>
@@ -3820,7 +4603,15 @@
           <w:rFonts w:ascii="Arial" w:hAnsi="Arial" w:cs="Arial"/>
           <w:sz w:val="22"/>
         </w:rPr>
-        <w:t>[folder]</w:t>
+        <w:t>[</w:t>
+      </w:r>
+      <w:proofErr w:type="gramEnd"/>
+      <w:r>
+        <w:rPr>
+          <w:rFonts w:ascii="Arial" w:hAnsi="Arial" w:cs="Arial"/>
+          <w:sz w:val="22"/>
+        </w:rPr>
+        <w:t>folder]</w:t>
       </w:r>
     </w:p>
     <w:p>
@@ -3886,7 +4677,23 @@
           <w:rFonts w:ascii="Arial" w:hAnsi="Arial" w:cs="Arial"/>
           <w:sz w:val="22"/>
         </w:rPr>
-        <w:t xml:space="preserve">      (Source code for data generator + data)</w:t>
+        <w:t xml:space="preserve">   </w:t>
+      </w:r>
+      <w:proofErr w:type="gramStart"/>
+      <w:r>
+        <w:rPr>
+          <w:rFonts w:ascii="Arial" w:hAnsi="Arial" w:cs="Arial"/>
+          <w:sz w:val="22"/>
+        </w:rPr>
+        <w:t xml:space="preserve">   (</w:t>
+      </w:r>
+      <w:proofErr w:type="gramEnd"/>
+      <w:r>
+        <w:rPr>
+          <w:rFonts w:ascii="Arial" w:hAnsi="Arial" w:cs="Arial"/>
+          <w:sz w:val="22"/>
+        </w:rPr>
+        <w:t>Source code for data generator + data)</w:t>
       </w:r>
     </w:p>
     <w:p>
@@ -3921,7 +4728,16 @@
           <w:b/>
           <w:sz w:val="22"/>
         </w:rPr>
-        <w:t xml:space="preserve">   + Songify_F25_Generator_Library</w:t>
+        <w:t xml:space="preserve">   + Songify_F25_Generator_</w:t>
+      </w:r>
+      <w:proofErr w:type="gramStart"/>
+      <w:r>
+        <w:rPr>
+          <w:rFonts w:ascii="Courier New" w:hAnsi="Courier New" w:cs="Courier New"/>
+          <w:b/>
+          <w:sz w:val="22"/>
+        </w:rPr>
+        <w:t>Library</w:t>
       </w:r>
       <w:r>
         <w:rPr>
@@ -3942,7 +4758,15 @@
           <w:rFonts w:ascii="Arial" w:hAnsi="Arial" w:cs="Arial"/>
           <w:sz w:val="22"/>
         </w:rPr>
-        <w:t>[folder]</w:t>
+        <w:t>[</w:t>
+      </w:r>
+      <w:proofErr w:type="gramEnd"/>
+      <w:r>
+        <w:rPr>
+          <w:rFonts w:ascii="Arial" w:hAnsi="Arial" w:cs="Arial"/>
+          <w:sz w:val="22"/>
+        </w:rPr>
+        <w:t>folder]</w:t>
       </w:r>
     </w:p>
     <w:p>
@@ -4016,7 +4840,23 @@
           <w:rFonts w:ascii="Arial" w:hAnsi="Arial" w:cs="Arial"/>
           <w:sz w:val="22"/>
         </w:rPr>
-        <w:t xml:space="preserve">      (Same as above, packaged as a library)</w:t>
+        <w:t xml:space="preserve">   </w:t>
+      </w:r>
+      <w:proofErr w:type="gramStart"/>
+      <w:r>
+        <w:rPr>
+          <w:rFonts w:ascii="Arial" w:hAnsi="Arial" w:cs="Arial"/>
+          <w:sz w:val="22"/>
+        </w:rPr>
+        <w:t xml:space="preserve">   (</w:t>
+      </w:r>
+      <w:proofErr w:type="gramEnd"/>
+      <w:r>
+        <w:rPr>
+          <w:rFonts w:ascii="Arial" w:hAnsi="Arial" w:cs="Arial"/>
+          <w:sz w:val="22"/>
+        </w:rPr>
+        <w:t>Same as above, packaged as a library)</w:t>
       </w:r>
     </w:p>
     <w:p>
@@ -4258,7 +5098,23 @@
           <w:rFonts w:ascii="Arial" w:hAnsi="Arial" w:cs="Arial"/>
           <w:sz w:val="22"/>
         </w:rPr>
-        <w:t xml:space="preserve">Note that you *don't* have to include these .lib files or the generator source code, but the tool that will </w:t>
+        <w:t xml:space="preserve">Note that you *don't* </w:t>
+      </w:r>
+      <w:proofErr w:type="gramStart"/>
+      <w:r>
+        <w:rPr>
+          <w:rFonts w:ascii="Arial" w:hAnsi="Arial" w:cs="Arial"/>
+          <w:sz w:val="22"/>
+        </w:rPr>
+        <w:t>have to</w:t>
+      </w:r>
+      <w:proofErr w:type="gramEnd"/>
+      <w:r>
+        <w:rPr>
+          <w:rFonts w:ascii="Arial" w:hAnsi="Arial" w:cs="Arial"/>
+          <w:sz w:val="22"/>
+        </w:rPr>
+        <w:t xml:space="preserve"> include these .lib files or the generator source code, but the tool that will </w:t>
       </w:r>
       <w:r>
         <w:rPr>
@@ -4337,6 +5193,8 @@
         </w:rPr>
         <w:t xml:space="preserve">A note about the methods that returns “lists” of things (like </w:t>
       </w:r>
+      <w:proofErr w:type="spellStart"/>
+      <w:proofErr w:type="gramStart"/>
       <w:r>
         <w:rPr>
           <w:rFonts w:ascii="Courier New" w:hAnsi="Courier New" w:cs="Courier New"/>
@@ -4345,13 +5203,23 @@
         </w:rPr>
         <w:t>GetUsersSongLibrary</w:t>
       </w:r>
-      <w:r>
-        <w:rPr>
-          <w:rFonts w:ascii="Arial" w:hAnsi="Arial" w:cs="Arial"/>
-          <w:b/>
-          <w:sz w:val="22"/>
-        </w:rPr>
-        <w:t>(), etc.):</w:t>
+      <w:proofErr w:type="spellEnd"/>
+      <w:r>
+        <w:rPr>
+          <w:rFonts w:ascii="Arial" w:hAnsi="Arial" w:cs="Arial"/>
+          <w:b/>
+          <w:sz w:val="22"/>
+        </w:rPr>
+        <w:t>(</w:t>
+      </w:r>
+      <w:proofErr w:type="gramEnd"/>
+      <w:r>
+        <w:rPr>
+          <w:rFonts w:ascii="Arial" w:hAnsi="Arial" w:cs="Arial"/>
+          <w:b/>
+          <w:sz w:val="22"/>
+        </w:rPr>
+        <w:t>), etc.):</w:t>
       </w:r>
     </w:p>
     <w:p>
@@ -4392,7 +5260,23 @@
           <w:rFonts w:ascii="Arial" w:hAnsi="Arial" w:cs="Arial"/>
           <w:sz w:val="22"/>
         </w:rPr>
-        <w:t xml:space="preserve">of the data contained inside the cSongify class. </w:t>
+        <w:t xml:space="preserve">of the data contained inside the </w:t>
+      </w:r>
+      <w:proofErr w:type="spellStart"/>
+      <w:r>
+        <w:rPr>
+          <w:rFonts w:ascii="Arial" w:hAnsi="Arial" w:cs="Arial"/>
+          <w:sz w:val="22"/>
+        </w:rPr>
+        <w:t>cSongify</w:t>
+      </w:r>
+      <w:proofErr w:type="spellEnd"/>
+      <w:r>
+        <w:rPr>
+          <w:rFonts w:ascii="Arial" w:hAnsi="Arial" w:cs="Arial"/>
+          <w:sz w:val="22"/>
+        </w:rPr>
+        <w:t xml:space="preserve"> class. </w:t>
       </w:r>
     </w:p>
     <w:p>
@@ -4409,7 +5293,39 @@
           <w:rFonts w:ascii="Arial" w:hAnsi="Arial" w:cs="Arial"/>
           <w:sz w:val="22"/>
         </w:rPr>
-        <w:t xml:space="preserve">Because you are making your own data-structures/containers, they aren’t returned by a standard container like std::vector or std::list. </w:t>
+        <w:t xml:space="preserve">Because you are making your own data-structures/containers, they aren’t returned by a standard container like </w:t>
+      </w:r>
+      <w:proofErr w:type="gramStart"/>
+      <w:r>
+        <w:rPr>
+          <w:rFonts w:ascii="Arial" w:hAnsi="Arial" w:cs="Arial"/>
+          <w:sz w:val="22"/>
+        </w:rPr>
+        <w:t>std::</w:t>
+      </w:r>
+      <w:proofErr w:type="gramEnd"/>
+      <w:r>
+        <w:rPr>
+          <w:rFonts w:ascii="Arial" w:hAnsi="Arial" w:cs="Arial"/>
+          <w:sz w:val="22"/>
+        </w:rPr>
+        <w:t xml:space="preserve">vector or </w:t>
+      </w:r>
+      <w:proofErr w:type="gramStart"/>
+      <w:r>
+        <w:rPr>
+          <w:rFonts w:ascii="Arial" w:hAnsi="Arial" w:cs="Arial"/>
+          <w:sz w:val="22"/>
+        </w:rPr>
+        <w:t>std::</w:t>
+      </w:r>
+      <w:proofErr w:type="gramEnd"/>
+      <w:r>
+        <w:rPr>
+          <w:rFonts w:ascii="Arial" w:hAnsi="Arial" w:cs="Arial"/>
+          <w:sz w:val="22"/>
+        </w:rPr>
+        <w:t xml:space="preserve">list. </w:t>
       </w:r>
     </w:p>
     <w:p>
@@ -4519,13 +5435,33 @@
         </w:rPr>
         <w:t xml:space="preserve">For example, if </w:t>
       </w:r>
+      <w:proofErr w:type="spellStart"/>
+      <w:proofErr w:type="gramStart"/>
       <w:r>
         <w:rPr>
           <w:rFonts w:ascii="Courier New" w:hAnsi="Courier New" w:cs="Courier New"/>
           <w:b/>
           <w:sz w:val="22"/>
         </w:rPr>
-        <w:t>GetUsersSongLibrary()</w:t>
+        <w:t>GetUsersSongLibrary</w:t>
+      </w:r>
+      <w:proofErr w:type="spellEnd"/>
+      <w:r>
+        <w:rPr>
+          <w:rFonts w:ascii="Courier New" w:hAnsi="Courier New" w:cs="Courier New"/>
+          <w:b/>
+          <w:sz w:val="22"/>
+        </w:rPr>
+        <w:t>(</w:t>
+      </w:r>
+      <w:proofErr w:type="gramEnd"/>
+      <w:r>
+        <w:rPr>
+          <w:rFonts w:ascii="Courier New" w:hAnsi="Courier New" w:cs="Courier New"/>
+          <w:b/>
+          <w:sz w:val="22"/>
+        </w:rPr>
+        <w:t>)</w:t>
       </w:r>
       <w:r>
         <w:rPr>
@@ -4545,14 +5481,52 @@
           <w:sz w:val="22"/>
         </w:rPr>
       </w:pPr>
+      <w:proofErr w:type="spellStart"/>
       <w:r>
         <w:rPr>
           <w:rFonts w:ascii="Courier New" w:hAnsi="Courier New" w:cs="Courier New"/>
           <w:b/>
           <w:sz w:val="22"/>
         </w:rPr>
-        <w:t>cSong* pSongArray = NULL;</w:t>
-      </w:r>
+        <w:t>cSong</w:t>
+      </w:r>
+      <w:proofErr w:type="spellEnd"/>
+      <w:r>
+        <w:rPr>
+          <w:rFonts w:ascii="Courier New" w:hAnsi="Courier New" w:cs="Courier New"/>
+          <w:b/>
+          <w:sz w:val="22"/>
+        </w:rPr>
+        <w:t xml:space="preserve">* </w:t>
+      </w:r>
+      <w:proofErr w:type="spellStart"/>
+      <w:r>
+        <w:rPr>
+          <w:rFonts w:ascii="Courier New" w:hAnsi="Courier New" w:cs="Courier New"/>
+          <w:b/>
+          <w:sz w:val="22"/>
+        </w:rPr>
+        <w:t>pSongArray</w:t>
+      </w:r>
+      <w:proofErr w:type="spellEnd"/>
+      <w:r>
+        <w:rPr>
+          <w:rFonts w:ascii="Courier New" w:hAnsi="Courier New" w:cs="Courier New"/>
+          <w:b/>
+          <w:sz w:val="22"/>
+        </w:rPr>
+        <w:t xml:space="preserve"> = </w:t>
+      </w:r>
+      <w:proofErr w:type="gramStart"/>
+      <w:r>
+        <w:rPr>
+          <w:rFonts w:ascii="Courier New" w:hAnsi="Courier New" w:cs="Courier New"/>
+          <w:b/>
+          <w:sz w:val="22"/>
+        </w:rPr>
+        <w:t>NULL;</w:t>
+      </w:r>
+      <w:proofErr w:type="gramEnd"/>
     </w:p>
     <w:p>
       <w:pPr>
@@ -4570,8 +5544,36 @@
           <w:b/>
           <w:sz w:val="22"/>
         </w:rPr>
-        <w:t>unsigned int libraryArraySize = 0;</w:t>
-      </w:r>
+        <w:t xml:space="preserve">unsigned int </w:t>
+      </w:r>
+      <w:proofErr w:type="spellStart"/>
+      <w:r>
+        <w:rPr>
+          <w:rFonts w:ascii="Courier New" w:hAnsi="Courier New" w:cs="Courier New"/>
+          <w:b/>
+          <w:sz w:val="22"/>
+        </w:rPr>
+        <w:t>libraryArraySize</w:t>
+      </w:r>
+      <w:proofErr w:type="spellEnd"/>
+      <w:r>
+        <w:rPr>
+          <w:rFonts w:ascii="Courier New" w:hAnsi="Courier New" w:cs="Courier New"/>
+          <w:b/>
+          <w:sz w:val="22"/>
+        </w:rPr>
+        <w:t xml:space="preserve"> = </w:t>
+      </w:r>
+      <w:proofErr w:type="gramStart"/>
+      <w:r>
+        <w:rPr>
+          <w:rFonts w:ascii="Courier New" w:hAnsi="Courier New" w:cs="Courier New"/>
+          <w:b/>
+          <w:sz w:val="22"/>
+        </w:rPr>
+        <w:t>0;</w:t>
+      </w:r>
+      <w:proofErr w:type="gramEnd"/>
     </w:p>
     <w:p>
       <w:pPr>
@@ -4583,6 +5585,7 @@
           <w:sz w:val="22"/>
         </w:rPr>
       </w:pPr>
+      <w:proofErr w:type="spellStart"/>
       <w:r>
         <w:rPr>
           <w:rFonts w:ascii="Courier New" w:hAnsi="Courier New" w:cs="Courier New"/>
@@ -4597,8 +5600,55 @@
           <w:b/>
           <w:sz w:val="22"/>
         </w:rPr>
-        <w:t>GetUsersSongLibrary(1234, pSongArray, libraryArraySize);</w:t>
-      </w:r>
+        <w:t>GetUsersSongLibrary</w:t>
+      </w:r>
+      <w:proofErr w:type="spellEnd"/>
+      <w:r>
+        <w:rPr>
+          <w:rFonts w:ascii="Courier New" w:hAnsi="Courier New" w:cs="Courier New"/>
+          <w:b/>
+          <w:sz w:val="22"/>
+        </w:rPr>
+        <w:t xml:space="preserve">(1234, </w:t>
+      </w:r>
+      <w:proofErr w:type="spellStart"/>
+      <w:r>
+        <w:rPr>
+          <w:rFonts w:ascii="Courier New" w:hAnsi="Courier New" w:cs="Courier New"/>
+          <w:b/>
+          <w:sz w:val="22"/>
+        </w:rPr>
+        <w:t>pSongArray</w:t>
+      </w:r>
+      <w:proofErr w:type="spellEnd"/>
+      <w:r>
+        <w:rPr>
+          <w:rFonts w:ascii="Courier New" w:hAnsi="Courier New" w:cs="Courier New"/>
+          <w:b/>
+          <w:sz w:val="22"/>
+        </w:rPr>
+        <w:t xml:space="preserve">, </w:t>
+      </w:r>
+      <w:proofErr w:type="spellStart"/>
+      <w:r>
+        <w:rPr>
+          <w:rFonts w:ascii="Courier New" w:hAnsi="Courier New" w:cs="Courier New"/>
+          <w:b/>
+          <w:sz w:val="22"/>
+        </w:rPr>
+        <w:t>libraryArraySize</w:t>
+      </w:r>
+      <w:proofErr w:type="spellEnd"/>
+      <w:proofErr w:type="gramStart"/>
+      <w:r>
+        <w:rPr>
+          <w:rFonts w:ascii="Courier New" w:hAnsi="Courier New" w:cs="Courier New"/>
+          <w:b/>
+          <w:sz w:val="22"/>
+        </w:rPr>
+        <w:t>);</w:t>
+      </w:r>
+      <w:proofErr w:type="gramEnd"/>
     </w:p>
     <w:p>
       <w:pPr>
@@ -4655,12 +5705,21 @@
           <w:sz w:val="22"/>
         </w:rPr>
       </w:pPr>
-      <w:r>
-        <w:rPr>
-          <w:rFonts w:ascii="Arial" w:hAnsi="Arial" w:cs="Arial"/>
-          <w:sz w:val="22"/>
-        </w:rPr>
-        <w:t xml:space="preserve">Both of these values, including the pointer, are passed </w:t>
+      <w:proofErr w:type="gramStart"/>
+      <w:r>
+        <w:rPr>
+          <w:rFonts w:ascii="Arial" w:hAnsi="Arial" w:cs="Arial"/>
+          <w:sz w:val="22"/>
+        </w:rPr>
+        <w:t>Both of these</w:t>
+      </w:r>
+      <w:proofErr w:type="gramEnd"/>
+      <w:r>
+        <w:rPr>
+          <w:rFonts w:ascii="Arial" w:hAnsi="Arial" w:cs="Arial"/>
+          <w:sz w:val="22"/>
+        </w:rPr>
+        <w:t xml:space="preserve"> values, including the pointer, are passed </w:t>
       </w:r>
       <w:r>
         <w:rPr>
@@ -4687,14 +5746,25 @@
           <w:sz w:val="22"/>
         </w:rPr>
       </w:pPr>
+      <w:proofErr w:type="spellStart"/>
       <w:r>
         <w:rPr>
           <w:rFonts w:ascii="Courier New" w:hAnsi="Courier New" w:cs="Courier New"/>
           <w:b/>
           <w:sz w:val="22"/>
         </w:rPr>
-        <w:t>libraryArraySize =</w:t>
-      </w:r>
+        <w:t>libraryArraySize</w:t>
+      </w:r>
+      <w:proofErr w:type="spellEnd"/>
+      <w:r>
+        <w:rPr>
+          <w:rFonts w:ascii="Courier New" w:hAnsi="Courier New" w:cs="Courier New"/>
+          <w:b/>
+          <w:sz w:val="22"/>
+        </w:rPr>
+        <w:t xml:space="preserve"> =</w:t>
+      </w:r>
+      <w:proofErr w:type="gramStart"/>
       <w:r>
         <w:rPr>
           <w:rFonts w:ascii="Arial" w:hAnsi="Arial" w:cs="Arial"/>
@@ -4708,8 +5778,27 @@
           <w:i/>
           <w:sz w:val="22"/>
         </w:rPr>
-        <w:t>..do-whatever-code-you-need-to-get-the-number-of-songs..</w:t>
-      </w:r>
+        <w:t>..</w:t>
+      </w:r>
+      <w:proofErr w:type="gramEnd"/>
+      <w:r>
+        <w:rPr>
+          <w:rFonts w:ascii="Arial" w:hAnsi="Arial" w:cs="Arial"/>
+          <w:i/>
+          <w:sz w:val="22"/>
+        </w:rPr>
+        <w:t>do-whatever-code-you-need-to-get-the-number-of-</w:t>
+      </w:r>
+      <w:proofErr w:type="gramStart"/>
+      <w:r>
+        <w:rPr>
+          <w:rFonts w:ascii="Arial" w:hAnsi="Arial" w:cs="Arial"/>
+          <w:i/>
+          <w:sz w:val="22"/>
+        </w:rPr>
+        <w:t>songs..</w:t>
+      </w:r>
+      <w:proofErr w:type="gramEnd"/>
     </w:p>
     <w:p>
       <w:pPr>
@@ -4721,14 +5810,62 @@
           <w:sz w:val="22"/>
         </w:rPr>
       </w:pPr>
+      <w:proofErr w:type="spellStart"/>
       <w:r>
         <w:rPr>
           <w:rFonts w:ascii="Courier New" w:hAnsi="Courier New" w:cs="Courier New"/>
           <w:b/>
           <w:sz w:val="22"/>
         </w:rPr>
-        <w:t>pSongArray = new cSong*[libraryArraySize];</w:t>
-      </w:r>
+        <w:t>pSongArray</w:t>
+      </w:r>
+      <w:proofErr w:type="spellEnd"/>
+      <w:r>
+        <w:rPr>
+          <w:rFonts w:ascii="Courier New" w:hAnsi="Courier New" w:cs="Courier New"/>
+          <w:b/>
+          <w:sz w:val="22"/>
+        </w:rPr>
+        <w:t xml:space="preserve"> = new </w:t>
+      </w:r>
+      <w:proofErr w:type="spellStart"/>
+      <w:r>
+        <w:rPr>
+          <w:rFonts w:ascii="Courier New" w:hAnsi="Courier New" w:cs="Courier New"/>
+          <w:b/>
+          <w:sz w:val="22"/>
+        </w:rPr>
+        <w:t>cSong</w:t>
+      </w:r>
+      <w:proofErr w:type="spellEnd"/>
+      <w:r>
+        <w:rPr>
+          <w:rFonts w:ascii="Courier New" w:hAnsi="Courier New" w:cs="Courier New"/>
+          <w:b/>
+          <w:sz w:val="22"/>
+        </w:rPr>
+        <w:t>*[</w:t>
+      </w:r>
+      <w:proofErr w:type="spellStart"/>
+      <w:r>
+        <w:rPr>
+          <w:rFonts w:ascii="Courier New" w:hAnsi="Courier New" w:cs="Courier New"/>
+          <w:b/>
+          <w:sz w:val="22"/>
+        </w:rPr>
+        <w:t>libraryArraySize</w:t>
+      </w:r>
+      <w:proofErr w:type="spellEnd"/>
+      <w:proofErr w:type="gramStart"/>
+      <w:r>
+        <w:rPr>
+          <w:rFonts w:ascii="Courier New" w:hAnsi="Courier New" w:cs="Courier New"/>
+          <w:b/>
+          <w:sz w:val="22"/>
+        </w:rPr>
+        <w:t>];</w:t>
+      </w:r>
+      <w:proofErr w:type="gramEnd"/>
     </w:p>
     <w:p>
       <w:pPr>
@@ -4768,12 +5905,21 @@
           <w:sz w:val="22"/>
         </w:rPr>
       </w:pPr>
-      <w:r>
-        <w:rPr>
-          <w:rFonts w:ascii="Arial" w:hAnsi="Arial" w:cs="Arial"/>
-          <w:sz w:val="22"/>
-        </w:rPr>
-        <w:t xml:space="preserve">So you are </w:t>
+      <w:proofErr w:type="gramStart"/>
+      <w:r>
+        <w:rPr>
+          <w:rFonts w:ascii="Arial" w:hAnsi="Arial" w:cs="Arial"/>
+          <w:sz w:val="22"/>
+        </w:rPr>
+        <w:t>So</w:t>
+      </w:r>
+      <w:proofErr w:type="gramEnd"/>
+      <w:r>
+        <w:rPr>
+          <w:rFonts w:ascii="Arial" w:hAnsi="Arial" w:cs="Arial"/>
+          <w:sz w:val="22"/>
+        </w:rPr>
+        <w:t xml:space="preserve"> you are </w:t>
       </w:r>
       <w:r>
         <w:rPr>
@@ -4789,7 +5935,23 @@
           <w:rFonts w:ascii="Arial" w:hAnsi="Arial" w:cs="Arial"/>
           <w:sz w:val="22"/>
         </w:rPr>
-        <w:t xml:space="preserve"> returning any direct pointers/access to the data internal to the cSongify class. </w:t>
+        <w:t xml:space="preserve"> returning any direct pointers/access to the data internal to the </w:t>
+      </w:r>
+      <w:proofErr w:type="spellStart"/>
+      <w:r>
+        <w:rPr>
+          <w:rFonts w:ascii="Arial" w:hAnsi="Arial" w:cs="Arial"/>
+          <w:sz w:val="22"/>
+        </w:rPr>
+        <w:t>cSongify</w:t>
+      </w:r>
+      <w:proofErr w:type="spellEnd"/>
+      <w:r>
+        <w:rPr>
+          <w:rFonts w:ascii="Arial" w:hAnsi="Arial" w:cs="Arial"/>
+          <w:sz w:val="22"/>
+        </w:rPr>
+        <w:t xml:space="preserve"> class. </w:t>
       </w:r>
     </w:p>
     <w:p>
@@ -4857,7 +6019,23 @@
           <w:rFonts w:ascii="Arial" w:hAnsi="Arial" w:cs="Arial"/>
           <w:sz w:val="22"/>
         </w:rPr>
-        <w:t xml:space="preserve">i.e. you don’t have to worry about calling delete on the pSongArray array. </w:t>
+        <w:t xml:space="preserve">i.e. you don’t have to worry about calling delete on the </w:t>
+      </w:r>
+      <w:proofErr w:type="spellStart"/>
+      <w:r>
+        <w:rPr>
+          <w:rFonts w:ascii="Arial" w:hAnsi="Arial" w:cs="Arial"/>
+          <w:sz w:val="22"/>
+        </w:rPr>
+        <w:t>pSongArray</w:t>
+      </w:r>
+      <w:proofErr w:type="spellEnd"/>
+      <w:r>
+        <w:rPr>
+          <w:rFonts w:ascii="Arial" w:hAnsi="Arial" w:cs="Arial"/>
+          <w:sz w:val="22"/>
+        </w:rPr>
+        <w:t xml:space="preserve"> array. </w:t>
       </w:r>
     </w:p>
     <w:p>
@@ -5020,15 +6198,49 @@
           <w:rFonts w:ascii="Arial" w:hAnsi="Arial" w:cs="Arial"/>
           <w:sz w:val="22"/>
         </w:rPr>
-        <w:t xml:space="preserve"> (nor can you use a #define/typedef to circumvent this). I will use find and replace to change “auto” to “HelloKitty”, then try to recompile. If it doesn’t compile/build, then you get a mark of zero. </w:t>
-      </w:r>
-      <w:r>
-        <w:rPr>
-          <w:rFonts w:ascii="Arial" w:hAnsi="Arial" w:cs="Arial"/>
-          <w:b/>
-          <w:sz w:val="22"/>
-        </w:rPr>
-        <w:t>This is absolutely non-negotiable.</w:t>
+        <w:t xml:space="preserve"> (nor can you use a #define/typedef to circumvent this). I will use find and replace to change “auto” to “</w:t>
+      </w:r>
+      <w:proofErr w:type="spellStart"/>
+      <w:r>
+        <w:rPr>
+          <w:rFonts w:ascii="Arial" w:hAnsi="Arial" w:cs="Arial"/>
+          <w:sz w:val="22"/>
+        </w:rPr>
+        <w:t>HelloKitty</w:t>
+      </w:r>
+      <w:proofErr w:type="spellEnd"/>
+      <w:r>
+        <w:rPr>
+          <w:rFonts w:ascii="Arial" w:hAnsi="Arial" w:cs="Arial"/>
+          <w:sz w:val="22"/>
+        </w:rPr>
+        <w:t xml:space="preserve">”, then try to recompile. If it doesn’t compile/build, then you get a mark of zero. </w:t>
+      </w:r>
+      <w:r>
+        <w:rPr>
+          <w:rFonts w:ascii="Arial" w:hAnsi="Arial" w:cs="Arial"/>
+          <w:b/>
+          <w:sz w:val="22"/>
+        </w:rPr>
+        <w:t xml:space="preserve">This is </w:t>
+      </w:r>
+      <w:proofErr w:type="gramStart"/>
+      <w:r>
+        <w:rPr>
+          <w:rFonts w:ascii="Arial" w:hAnsi="Arial" w:cs="Arial"/>
+          <w:b/>
+          <w:sz w:val="22"/>
+        </w:rPr>
+        <w:t>absolutely non-negotiable</w:t>
+      </w:r>
+      <w:proofErr w:type="gramEnd"/>
+      <w:r>
+        <w:rPr>
+          <w:rFonts w:ascii="Arial" w:hAnsi="Arial" w:cs="Arial"/>
+          <w:b/>
+          <w:sz w:val="22"/>
+        </w:rPr>
+        <w:t>.</w:t>
       </w:r>
       <w:r>
         <w:rPr>
@@ -5182,7 +6394,39 @@
           <w:rFonts w:ascii="Arial" w:hAnsi="Arial" w:cs="Arial"/>
           <w:sz w:val="22"/>
         </w:rPr>
-        <w:t xml:space="preserve"> (iostream, fstream, stringstream, etc.) or </w:t>
+        <w:t xml:space="preserve"> (iostream, </w:t>
+      </w:r>
+      <w:proofErr w:type="spellStart"/>
+      <w:r>
+        <w:rPr>
+          <w:rFonts w:ascii="Arial" w:hAnsi="Arial" w:cs="Arial"/>
+          <w:sz w:val="22"/>
+        </w:rPr>
+        <w:t>fstream</w:t>
+      </w:r>
+      <w:proofErr w:type="spellEnd"/>
+      <w:r>
+        <w:rPr>
+          <w:rFonts w:ascii="Arial" w:hAnsi="Arial" w:cs="Arial"/>
+          <w:sz w:val="22"/>
+        </w:rPr>
+        <w:t xml:space="preserve">, </w:t>
+      </w:r>
+      <w:proofErr w:type="spellStart"/>
+      <w:r>
+        <w:rPr>
+          <w:rFonts w:ascii="Arial" w:hAnsi="Arial" w:cs="Arial"/>
+          <w:sz w:val="22"/>
+        </w:rPr>
+        <w:t>stringstream</w:t>
+      </w:r>
+      <w:proofErr w:type="spellEnd"/>
+      <w:r>
+        <w:rPr>
+          <w:rFonts w:ascii="Arial" w:hAnsi="Arial" w:cs="Arial"/>
+          <w:sz w:val="22"/>
+        </w:rPr>
+        <w:t xml:space="preserve">, etc.) or </w:t>
       </w:r>
       <w:r>
         <w:rPr>
@@ -5221,7 +6465,25 @@
           <w:i/>
           <w:sz w:val="22"/>
         </w:rPr>
-        <w:t xml:space="preserve"> rand() is completely fine for this project</w:t>
+        <w:t xml:space="preserve"> </w:t>
+      </w:r>
+      <w:proofErr w:type="gramStart"/>
+      <w:r>
+        <w:rPr>
+          <w:rFonts w:ascii="Arial" w:hAnsi="Arial" w:cs="Arial"/>
+          <w:i/>
+          <w:sz w:val="22"/>
+        </w:rPr>
+        <w:t>rand(</w:t>
+      </w:r>
+      <w:proofErr w:type="gramEnd"/>
+      <w:r>
+        <w:rPr>
+          <w:rFonts w:ascii="Arial" w:hAnsi="Arial" w:cs="Arial"/>
+          <w:i/>
+          <w:sz w:val="22"/>
+        </w:rPr>
+        <w:t>) is completely fine for this project</w:t>
       </w:r>
       <w:r>
         <w:rPr>
@@ -5498,6 +6760,7 @@
         </w:rPr>
         <w:t xml:space="preserve">in any combination of </w:t>
       </w:r>
+      <w:proofErr w:type="gramStart"/>
       <w:r>
         <w:rPr>
           <w:rFonts w:ascii="Arial" w:hAnsi="Arial" w:cs="Arial"/>
@@ -5517,7 +6780,15 @@
           <w:rFonts w:ascii="Arial" w:hAnsi="Arial" w:cs="Arial"/>
           <w:sz w:val="22"/>
         </w:rPr>
-        <w:t>ed list</w:t>
+        <w:t>ed</w:t>
+      </w:r>
+      <w:proofErr w:type="gramEnd"/>
+      <w:r>
+        <w:rPr>
+          <w:rFonts w:ascii="Arial" w:hAnsi="Arial" w:cs="Arial"/>
+          <w:sz w:val="22"/>
+        </w:rPr>
+        <w:t xml:space="preserve"> list</w:t>
       </w:r>
       <w:r>
         <w:rPr>
@@ -5645,12 +6916,21 @@
         </w:rPr>
         <w:t xml:space="preserve">You can “go nuts” and make some “sexy” sort algorithm (radix, </w:t>
       </w:r>
-      <w:r>
-        <w:rPr>
-          <w:rFonts w:ascii="Arial" w:hAnsi="Arial" w:cs="Arial"/>
-          <w:sz w:val="22"/>
-        </w:rPr>
-        <w:t>dilithium crystal</w:t>
+      <w:proofErr w:type="spellStart"/>
+      <w:r>
+        <w:rPr>
+          <w:rFonts w:ascii="Arial" w:hAnsi="Arial" w:cs="Arial"/>
+          <w:sz w:val="22"/>
+        </w:rPr>
+        <w:t>dilithium</w:t>
+      </w:r>
+      <w:proofErr w:type="spellEnd"/>
+      <w:r>
+        <w:rPr>
+          <w:rFonts w:ascii="Arial" w:hAnsi="Arial" w:cs="Arial"/>
+          <w:sz w:val="22"/>
+        </w:rPr>
+        <w:t xml:space="preserve"> crystal</w:t>
       </w:r>
       <w:r>
         <w:rPr>
@@ -5956,7 +7236,23 @@
           <w:sz w:val="36"/>
           <w:lang w:val="en-CA"/>
         </w:rPr>
-        <w:t>(and also some</w:t>
+        <w:t>(</w:t>
+      </w:r>
+      <w:proofErr w:type="gramStart"/>
+      <w:r>
+        <w:rPr>
+          <w:sz w:val="36"/>
+          <w:lang w:val="en-CA"/>
+        </w:rPr>
+        <w:t>and also</w:t>
+      </w:r>
+      <w:proofErr w:type="gramEnd"/>
+      <w:r>
+        <w:rPr>
+          <w:sz w:val="36"/>
+          <w:lang w:val="en-CA"/>
+        </w:rPr>
+        <w:t xml:space="preserve"> some</w:t>
       </w:r>
       <w:r>
         <w:rPr>
@@ -6062,7 +7358,29 @@
           <w:highlight w:val="yellow"/>
           <w:bdr w:val="single" w:sz="4" w:space="0" w:color="auto"/>
         </w:rPr>
-        <w:t>A short recorded video</w:t>
+        <w:t xml:space="preserve">A </w:t>
+      </w:r>
+      <w:proofErr w:type="gramStart"/>
+      <w:r>
+        <w:rPr>
+          <w:rFonts w:ascii="Arial" w:hAnsi="Arial" w:cs="Arial"/>
+          <w:b/>
+          <w:sz w:val="28"/>
+          <w:highlight w:val="yellow"/>
+          <w:bdr w:val="single" w:sz="4" w:space="0" w:color="auto"/>
+        </w:rPr>
+        <w:t>short recorded</w:t>
+      </w:r>
+      <w:proofErr w:type="gramEnd"/>
+      <w:r>
+        <w:rPr>
+          <w:rFonts w:ascii="Arial" w:hAnsi="Arial" w:cs="Arial"/>
+          <w:b/>
+          <w:sz w:val="28"/>
+          <w:highlight w:val="yellow"/>
+          <w:bdr w:val="single" w:sz="4" w:space="0" w:color="auto"/>
+        </w:rPr>
+        <w:t xml:space="preserve"> video</w:t>
       </w:r>
       <w:r>
         <w:rPr>
@@ -6118,7 +7436,57 @@
           <w:rFonts w:ascii="Arial" w:hAnsi="Arial" w:cs="Arial"/>
           <w:sz w:val="22"/>
         </w:rPr>
-        <w:t xml:space="preserve">Just make this very brief, something along the lines of “Here’s where I put my songs into my linked list when AddSong() is called” and “Here’s where I sort the values of my smart array when FindUsersFirstName() is called”. </w:t>
+        <w:t xml:space="preserve">Just make this very brief, something along the lines of “Here’s where I put my songs into my linked list when </w:t>
+      </w:r>
+      <w:proofErr w:type="spellStart"/>
+      <w:proofErr w:type="gramStart"/>
+      <w:r>
+        <w:rPr>
+          <w:rFonts w:ascii="Arial" w:hAnsi="Arial" w:cs="Arial"/>
+          <w:sz w:val="22"/>
+        </w:rPr>
+        <w:t>AddSong</w:t>
+      </w:r>
+      <w:proofErr w:type="spellEnd"/>
+      <w:r>
+        <w:rPr>
+          <w:rFonts w:ascii="Arial" w:hAnsi="Arial" w:cs="Arial"/>
+          <w:sz w:val="22"/>
+        </w:rPr>
+        <w:t>(</w:t>
+      </w:r>
+      <w:proofErr w:type="gramEnd"/>
+      <w:r>
+        <w:rPr>
+          <w:rFonts w:ascii="Arial" w:hAnsi="Arial" w:cs="Arial"/>
+          <w:sz w:val="22"/>
+        </w:rPr>
+        <w:t xml:space="preserve">) is called” and “Here’s where I sort the values of my smart array when </w:t>
+      </w:r>
+      <w:proofErr w:type="spellStart"/>
+      <w:proofErr w:type="gramStart"/>
+      <w:r>
+        <w:rPr>
+          <w:rFonts w:ascii="Arial" w:hAnsi="Arial" w:cs="Arial"/>
+          <w:sz w:val="22"/>
+        </w:rPr>
+        <w:t>FindUsersFirstName</w:t>
+      </w:r>
+      <w:proofErr w:type="spellEnd"/>
+      <w:r>
+        <w:rPr>
+          <w:rFonts w:ascii="Arial" w:hAnsi="Arial" w:cs="Arial"/>
+          <w:sz w:val="22"/>
+        </w:rPr>
+        <w:t>(</w:t>
+      </w:r>
+      <w:proofErr w:type="gramEnd"/>
+      <w:r>
+        <w:rPr>
+          <w:rFonts w:ascii="Arial" w:hAnsi="Arial" w:cs="Arial"/>
+          <w:sz w:val="22"/>
+        </w:rPr>
+        <w:t xml:space="preserve">) is called”. </w:t>
       </w:r>
     </w:p>
     <w:p>
@@ -6138,7 +7506,23 @@
           <w:rFonts w:ascii="Arial" w:hAnsi="Arial" w:cs="Arial"/>
           <w:sz w:val="22"/>
         </w:rPr>
-        <w:t>If can be any format, as long as it plays in the VLC player (for Windows/Linux).</w:t>
+        <w:t xml:space="preserve">If can be any format, </w:t>
+      </w:r>
+      <w:proofErr w:type="gramStart"/>
+      <w:r>
+        <w:rPr>
+          <w:rFonts w:ascii="Arial" w:hAnsi="Arial" w:cs="Arial"/>
+          <w:sz w:val="22"/>
+        </w:rPr>
+        <w:t>as long as</w:t>
+      </w:r>
+      <w:proofErr w:type="gramEnd"/>
+      <w:r>
+        <w:rPr>
+          <w:rFonts w:ascii="Arial" w:hAnsi="Arial" w:cs="Arial"/>
+          <w:sz w:val="22"/>
+        </w:rPr>
+        <w:t xml:space="preserve"> it plays in the VLC player (for Windows/Linux).</w:t>
       </w:r>
     </w:p>
     <w:p>
@@ -6244,7 +7628,23 @@
           <w:rFonts w:ascii="Arial" w:hAnsi="Arial" w:cs="Arial"/>
           <w:b/>
         </w:rPr>
-        <w:t xml:space="preserve"> be marked and you will receive a mark of zero.</w:t>
+        <w:t xml:space="preserve"> be </w:t>
+      </w:r>
+      <w:proofErr w:type="gramStart"/>
+      <w:r>
+        <w:rPr>
+          <w:rFonts w:ascii="Arial" w:hAnsi="Arial" w:cs="Arial"/>
+          <w:b/>
+        </w:rPr>
+        <w:t>marked</w:t>
+      </w:r>
+      <w:proofErr w:type="gramEnd"/>
+      <w:r>
+        <w:rPr>
+          <w:rFonts w:ascii="Arial" w:hAnsi="Arial" w:cs="Arial"/>
+          <w:b/>
+        </w:rPr>
+        <w:t xml:space="preserve"> and you will receive a mark of zero.</w:t>
       </w:r>
       <w:r>
         <w:rPr>
@@ -6355,7 +7755,23 @@
           <w:rFonts w:ascii="Arial" w:hAnsi="Arial" w:cs="Arial"/>
           <w:sz w:val="22"/>
         </w:rPr>
-        <w:t xml:space="preserve"> into another solution that will “exercise” (call) your code, and compar</w:t>
+        <w:t xml:space="preserve"> into another solution that will “exercise” (call) your </w:t>
+      </w:r>
+      <w:proofErr w:type="gramStart"/>
+      <w:r>
+        <w:rPr>
+          <w:rFonts w:ascii="Arial" w:hAnsi="Arial" w:cs="Arial"/>
+          <w:sz w:val="22"/>
+        </w:rPr>
+        <w:t>code, and</w:t>
+      </w:r>
+      <w:proofErr w:type="gramEnd"/>
+      <w:r>
+        <w:rPr>
+          <w:rFonts w:ascii="Arial" w:hAnsi="Arial" w:cs="Arial"/>
+          <w:sz w:val="22"/>
+        </w:rPr>
+        <w:t xml:space="preserve"> compar</w:t>
       </w:r>
       <w:r>
         <w:rPr>
@@ -6592,14 +8008,30 @@
           <w:rFonts w:ascii="Arial" w:hAnsi="Arial" w:cs="Arial"/>
           <w:sz w:val="22"/>
         </w:rPr>
-        <w:t xml:space="preserve"> actually</w:t>
-      </w:r>
-      <w:r>
-        <w:rPr>
-          <w:rFonts w:ascii="Arial" w:hAnsi="Arial" w:cs="Arial"/>
-          <w:sz w:val="22"/>
-        </w:rPr>
-        <w:t xml:space="preserve"> using them at some point)</w:t>
+        <w:t xml:space="preserve"> </w:t>
+      </w:r>
+      <w:proofErr w:type="gramStart"/>
+      <w:r>
+        <w:rPr>
+          <w:rFonts w:ascii="Arial" w:hAnsi="Arial" w:cs="Arial"/>
+          <w:sz w:val="22"/>
+        </w:rPr>
+        <w:t>actually</w:t>
+      </w:r>
+      <w:r>
+        <w:rPr>
+          <w:rFonts w:ascii="Arial" w:hAnsi="Arial" w:cs="Arial"/>
+          <w:sz w:val="22"/>
+        </w:rPr>
+        <w:t xml:space="preserve"> using</w:t>
+      </w:r>
+      <w:proofErr w:type="gramEnd"/>
+      <w:r>
+        <w:rPr>
+          <w:rFonts w:ascii="Arial" w:hAnsi="Arial" w:cs="Arial"/>
+          <w:sz w:val="22"/>
+        </w:rPr>
+        <w:t xml:space="preserve"> them at some point)</w:t>
       </w:r>
     </w:p>
     <w:p>
@@ -6694,12 +8126,30 @@
         </w:rPr>
         <w:t xml:space="preserve">For example, if </w:t>
       </w:r>
+      <w:proofErr w:type="spellStart"/>
+      <w:proofErr w:type="gramStart"/>
       <w:r>
         <w:rPr>
           <w:rFonts w:ascii="Courier New" w:hAnsi="Courier New" w:cs="Courier New"/>
           <w:b/>
         </w:rPr>
-        <w:t>AddSong()</w:t>
+        <w:t>AddSong</w:t>
+      </w:r>
+      <w:proofErr w:type="spellEnd"/>
+      <w:r>
+        <w:rPr>
+          <w:rFonts w:ascii="Courier New" w:hAnsi="Courier New" w:cs="Courier New"/>
+          <w:b/>
+        </w:rPr>
+        <w:t>(</w:t>
+      </w:r>
+      <w:proofErr w:type="gramEnd"/>
+      <w:r>
+        <w:rPr>
+          <w:rFonts w:ascii="Courier New" w:hAnsi="Courier New" w:cs="Courier New"/>
+          <w:b/>
+        </w:rPr>
+        <w:t>)</w:t>
       </w:r>
       <w:r>
         <w:rPr>
@@ -6707,6 +8157,8 @@
         </w:rPr>
         <w:t xml:space="preserve"> is called then </w:t>
       </w:r>
+      <w:proofErr w:type="spellStart"/>
+      <w:proofErr w:type="gramStart"/>
       <w:r>
         <w:rPr>
           <w:rFonts w:ascii="Courier New" w:hAnsi="Courier New" w:cs="Courier New"/>
@@ -6721,12 +8173,21 @@
         </w:rPr>
         <w:t>ToPlay</w:t>
       </w:r>
+      <w:proofErr w:type="spellEnd"/>
       <w:r>
         <w:rPr>
           <w:rFonts w:ascii="Courier New" w:hAnsi="Courier New" w:cs="Courier New"/>
           <w:b/>
         </w:rPr>
-        <w:t>()</w:t>
+        <w:t>(</w:t>
+      </w:r>
+      <w:proofErr w:type="gramEnd"/>
+      <w:r>
+        <w:rPr>
+          <w:rFonts w:ascii="Courier New" w:hAnsi="Courier New" w:cs="Courier New"/>
+          <w:b/>
+        </w:rPr>
+        <w:t>)</w:t>
       </w:r>
       <w:r>
         <w:rPr>
@@ -6771,11 +8232,19 @@
         </w:rPr>
         <w:t xml:space="preserve">doesn’t </w:t>
       </w:r>
-      <w:r>
-        <w:rPr>
-          <w:rFonts w:ascii="Arial" w:hAnsi="Arial" w:cs="Arial"/>
-        </w:rPr>
-        <w:t>take into account the interplay between the rest of the class</w:t>
+      <w:proofErr w:type="gramStart"/>
+      <w:r>
+        <w:rPr>
+          <w:rFonts w:ascii="Arial" w:hAnsi="Arial" w:cs="Arial"/>
+        </w:rPr>
+        <w:t>take into account</w:t>
+      </w:r>
+      <w:proofErr w:type="gramEnd"/>
+      <w:r>
+        <w:rPr>
+          <w:rFonts w:ascii="Arial" w:hAnsi="Arial" w:cs="Arial"/>
+        </w:rPr>
+        <w:t xml:space="preserve"> the interplay between the rest of the class</w:t>
       </w:r>
       <w:r>
         <w:rPr>
@@ -6903,12 +8372,30 @@
         </w:rPr>
         <w:t xml:space="preserve"> and now complex they are: </w:t>
       </w:r>
+      <w:proofErr w:type="spellStart"/>
+      <w:proofErr w:type="gramStart"/>
       <w:r>
         <w:rPr>
           <w:rFonts w:ascii="Courier New" w:hAnsi="Courier New" w:cs="Courier New"/>
           <w:b/>
         </w:rPr>
-        <w:t>GetCurrentSongNumberOfPlays()</w:t>
+        <w:t>GetCurrentSongNumberOfPlays</w:t>
+      </w:r>
+      <w:proofErr w:type="spellEnd"/>
+      <w:r>
+        <w:rPr>
+          <w:rFonts w:ascii="Courier New" w:hAnsi="Courier New" w:cs="Courier New"/>
+          <w:b/>
+        </w:rPr>
+        <w:t>(</w:t>
+      </w:r>
+      <w:proofErr w:type="gramEnd"/>
+      <w:r>
+        <w:rPr>
+          <w:rFonts w:ascii="Courier New" w:hAnsi="Courier New" w:cs="Courier New"/>
+          <w:b/>
+        </w:rPr>
+        <w:t>)</w:t>
       </w:r>
       <w:r>
         <w:rPr>
@@ -6916,12 +8403,30 @@
         </w:rPr>
         <w:t xml:space="preserve"> is going to be “worth” more marks than </w:t>
       </w:r>
+      <w:proofErr w:type="spellStart"/>
+      <w:proofErr w:type="gramStart"/>
       <w:r>
         <w:rPr>
           <w:rFonts w:ascii="Courier New" w:hAnsi="Courier New" w:cs="Courier New"/>
           <w:b/>
         </w:rPr>
-        <w:t>AddSong()</w:t>
+        <w:t>AddSong</w:t>
+      </w:r>
+      <w:proofErr w:type="spellEnd"/>
+      <w:r>
+        <w:rPr>
+          <w:rFonts w:ascii="Courier New" w:hAnsi="Courier New" w:cs="Courier New"/>
+          <w:b/>
+        </w:rPr>
+        <w:t>(</w:t>
+      </w:r>
+      <w:proofErr w:type="gramEnd"/>
+      <w:r>
+        <w:rPr>
+          <w:rFonts w:ascii="Courier New" w:hAnsi="Courier New" w:cs="Courier New"/>
+          <w:b/>
+        </w:rPr>
+        <w:t>)</w:t>
       </w:r>
       <w:r>
         <w:rPr>
@@ -6953,12 +8458,30 @@
         </w:rPr>
         <w:t xml:space="preserve">Are the more complex methods working, like is the </w:t>
       </w:r>
+      <w:proofErr w:type="spellStart"/>
+      <w:proofErr w:type="gramStart"/>
       <w:r>
         <w:rPr>
           <w:rFonts w:ascii="Courier New" w:hAnsi="Courier New" w:cs="Courier New"/>
           <w:b/>
         </w:rPr>
-        <w:t>GetUsers()</w:t>
+        <w:t>GetUsers</w:t>
+      </w:r>
+      <w:proofErr w:type="spellEnd"/>
+      <w:r>
+        <w:rPr>
+          <w:rFonts w:ascii="Courier New" w:hAnsi="Courier New" w:cs="Courier New"/>
+          <w:b/>
+        </w:rPr>
+        <w:t>(</w:t>
+      </w:r>
+      <w:proofErr w:type="gramEnd"/>
+      <w:r>
+        <w:rPr>
+          <w:rFonts w:ascii="Courier New" w:hAnsi="Courier New" w:cs="Courier New"/>
+          <w:b/>
+        </w:rPr>
+        <w:t>)</w:t>
       </w:r>
       <w:r>
         <w:rPr>
@@ -6966,6 +8489,7 @@
         </w:rPr>
         <w:t xml:space="preserve"> </w:t>
       </w:r>
+      <w:proofErr w:type="gramStart"/>
       <w:r>
         <w:rPr>
           <w:rFonts w:ascii="Arial" w:hAnsi="Arial" w:cs="Arial"/>
@@ -6977,7 +8501,14 @@
         <w:rPr>
           <w:rFonts w:ascii="Arial" w:hAnsi="Arial" w:cs="Arial"/>
         </w:rPr>
-        <w:t xml:space="preserve"> sorted? </w:t>
+        <w:t xml:space="preserve"> sorted</w:t>
+      </w:r>
+      <w:proofErr w:type="gramEnd"/>
+      <w:r>
+        <w:rPr>
+          <w:rFonts w:ascii="Arial" w:hAnsi="Arial" w:cs="Arial"/>
+        </w:rPr>
+        <w:t xml:space="preserve">? </w:t>
       </w:r>
     </w:p>
     <w:p>
@@ -7001,7 +8532,21 @@
         <w:rPr>
           <w:rFonts w:ascii="Arial" w:hAnsi="Arial" w:cs="Arial"/>
         </w:rPr>
-        <w:t>a user name is updated, d</w:t>
+        <w:t xml:space="preserve">a </w:t>
+      </w:r>
+      <w:proofErr w:type="gramStart"/>
+      <w:r>
+        <w:rPr>
+          <w:rFonts w:ascii="Arial" w:hAnsi="Arial" w:cs="Arial"/>
+        </w:rPr>
+        <w:t>user name</w:t>
+      </w:r>
+      <w:proofErr w:type="gramEnd"/>
+      <w:r>
+        <w:rPr>
+          <w:rFonts w:ascii="Arial" w:hAnsi="Arial" w:cs="Arial"/>
+        </w:rPr>
+        <w:t xml:space="preserve"> is updated, d</w:t>
       </w:r>
       <w:r>
         <w:rPr>
@@ -7009,12 +8554,30 @@
         </w:rPr>
         <w:t xml:space="preserve">oes the </w:t>
       </w:r>
+      <w:proofErr w:type="spellStart"/>
+      <w:proofErr w:type="gramStart"/>
       <w:r>
         <w:rPr>
           <w:rFonts w:ascii="Courier New" w:hAnsi="Courier New" w:cs="Courier New"/>
           <w:b/>
         </w:rPr>
-        <w:t>GetUsers()</w:t>
+        <w:t>GetUsers</w:t>
+      </w:r>
+      <w:proofErr w:type="spellEnd"/>
+      <w:r>
+        <w:rPr>
+          <w:rFonts w:ascii="Courier New" w:hAnsi="Courier New" w:cs="Courier New"/>
+          <w:b/>
+        </w:rPr>
+        <w:t>(</w:t>
+      </w:r>
+      <w:proofErr w:type="gramEnd"/>
+      <w:r>
+        <w:rPr>
+          <w:rFonts w:ascii="Courier New" w:hAnsi="Courier New" w:cs="Courier New"/>
+          <w:b/>
+        </w:rPr>
+        <w:t>)</w:t>
       </w:r>
       <w:r>
         <w:rPr>
@@ -7294,7 +8857,21 @@
         <w:rPr>
           <w:rFonts w:ascii="Arial" w:hAnsi="Arial" w:cs="Arial"/>
         </w:rPr>
-        <w:t xml:space="preserve"> “+” (“like”/”add”) </w:t>
+        <w:t xml:space="preserve"> “+” (“like”</w:t>
+      </w:r>
+      <w:proofErr w:type="gramStart"/>
+      <w:r>
+        <w:rPr>
+          <w:rFonts w:ascii="Arial" w:hAnsi="Arial" w:cs="Arial"/>
+        </w:rPr>
+        <w:t>/”add</w:t>
+      </w:r>
+      <w:proofErr w:type="gramEnd"/>
+      <w:r>
+        <w:rPr>
+          <w:rFonts w:ascii="Arial" w:hAnsi="Arial" w:cs="Arial"/>
+        </w:rPr>
+        <w:t xml:space="preserve">”) </w:t>
       </w:r>
       <w:r>
         <w:rPr>
@@ -7355,7 +8932,21 @@
         <w:rPr>
           <w:rFonts w:ascii="Arial" w:hAnsi="Arial" w:cs="Arial"/>
         </w:rPr>
-        <w:t xml:space="preserve">store everything in linked-lists, and do a bubble sort for everything, </w:t>
+        <w:t xml:space="preserve">store everything in </w:t>
+      </w:r>
+      <w:proofErr w:type="gramStart"/>
+      <w:r>
+        <w:rPr>
+          <w:rFonts w:ascii="Arial" w:hAnsi="Arial" w:cs="Arial"/>
+        </w:rPr>
+        <w:t>linked-lists</w:t>
+      </w:r>
+      <w:proofErr w:type="gramEnd"/>
+      <w:r>
+        <w:rPr>
+          <w:rFonts w:ascii="Arial" w:hAnsi="Arial" w:cs="Arial"/>
+        </w:rPr>
+        <w:t xml:space="preserve">, and do a bubble sort for everything, </w:t>
       </w:r>
       <w:r>
         <w:rPr>
@@ -7432,7 +9023,43 @@
           <w:sz w:val="22"/>
           <w:lang w:val="en-CA"/>
         </w:rPr>
-        <w:t xml:space="preserve">If any corrections or changes are necessary they will be posted to the course web site and you will be notified of any changes in class. It is your responsibility to check the site periodically for changes to the project. Additional resources relating to the project may </w:t>
+        <w:t xml:space="preserve">If any corrections or changes are </w:t>
+      </w:r>
+      <w:proofErr w:type="gramStart"/>
+      <w:r>
+        <w:rPr>
+          <w:rFonts w:ascii="Arial" w:hAnsi="Arial" w:cs="Arial"/>
+          <w:sz w:val="22"/>
+          <w:lang w:val="en-CA"/>
+        </w:rPr>
+        <w:t>necessary</w:t>
+      </w:r>
+      <w:proofErr w:type="gramEnd"/>
+      <w:r>
+        <w:rPr>
+          <w:rFonts w:ascii="Arial" w:hAnsi="Arial" w:cs="Arial"/>
+          <w:sz w:val="22"/>
+          <w:lang w:val="en-CA"/>
+        </w:rPr>
+        <w:t xml:space="preserve"> they will be posted to the course web </w:t>
+      </w:r>
+      <w:proofErr w:type="gramStart"/>
+      <w:r>
+        <w:rPr>
+          <w:rFonts w:ascii="Arial" w:hAnsi="Arial" w:cs="Arial"/>
+          <w:sz w:val="22"/>
+          <w:lang w:val="en-CA"/>
+        </w:rPr>
+        <w:t>site</w:t>
+      </w:r>
+      <w:proofErr w:type="gramEnd"/>
+      <w:r>
+        <w:rPr>
+          <w:rFonts w:ascii="Arial" w:hAnsi="Arial" w:cs="Arial"/>
+          <w:sz w:val="22"/>
+          <w:lang w:val="en-CA"/>
+        </w:rPr>
+        <w:t xml:space="preserve"> and you will be notified of any changes in class. It is your responsibility to check the site periodically for changes to the project. Additional resources relating to the project may </w:t>
       </w:r>
       <w:r>
         <w:rPr>
@@ -7462,6 +9089,7 @@
           <w:lang w:val="en-CA"/>
         </w:rPr>
       </w:pPr>
+      <w:proofErr w:type="gramStart"/>
       <w:r>
         <w:rPr>
           <w:sz w:val="36"/>
@@ -7488,7 +9116,15 @@
           <w:sz w:val="36"/>
           <w:lang w:val="en-CA"/>
         </w:rPr>
-        <w:t xml:space="preserve">-year old “squinty eye” plagiarism test: </w:t>
+        <w:t>-year old</w:t>
+      </w:r>
+      <w:proofErr w:type="gramEnd"/>
+      <w:r>
+        <w:rPr>
+          <w:sz w:val="36"/>
+          <w:lang w:val="en-CA"/>
+        </w:rPr>
+        <w:t xml:space="preserve"> “squinty eye” plagiarism test: </w:t>
       </w:r>
     </w:p>
     <w:p>
@@ -7549,7 +9185,23 @@
           <w:rFonts w:ascii="Arial" w:hAnsi="Arial" w:cs="Arial"/>
           <w:sz w:val="22"/>
         </w:rPr>
-        <w:t xml:space="preserve">There is sometimes some confusion over this because you could argue nothing is actually “unique” (see: </w:t>
+        <w:t xml:space="preserve">There is sometimes some confusion over this because you could argue nothing is </w:t>
+      </w:r>
+      <w:proofErr w:type="gramStart"/>
+      <w:r>
+        <w:rPr>
+          <w:rFonts w:ascii="Arial" w:hAnsi="Arial" w:cs="Arial"/>
+          <w:sz w:val="22"/>
+        </w:rPr>
+        <w:t>actually “unique”</w:t>
+      </w:r>
+      <w:proofErr w:type="gramEnd"/>
+      <w:r>
+        <w:rPr>
+          <w:rFonts w:ascii="Arial" w:hAnsi="Arial" w:cs="Arial"/>
+          <w:sz w:val="22"/>
+        </w:rPr>
+        <w:t xml:space="preserve"> (see: </w:t>
       </w:r>
       <w:hyperlink r:id="rId12" w:history="1">
         <w:r>
@@ -7589,7 +9241,23 @@
           <w:rFonts w:ascii="Arial" w:hAnsi="Arial" w:cs="Arial"/>
           <w:sz w:val="22"/>
         </w:rPr>
-        <w:t xml:space="preserve">The whole point of assignments/tests/projects in this course (or any course, really) is to try to see if you are actually able to </w:t>
+        <w:t xml:space="preserve">The whole point of assignments/tests/projects in this course (or any course, really) is to try to see if you are </w:t>
+      </w:r>
+      <w:proofErr w:type="gramStart"/>
+      <w:r>
+        <w:rPr>
+          <w:rFonts w:ascii="Arial" w:hAnsi="Arial" w:cs="Arial"/>
+          <w:sz w:val="22"/>
+        </w:rPr>
+        <w:t>actually able</w:t>
+      </w:r>
+      <w:proofErr w:type="gramEnd"/>
+      <w:r>
+        <w:rPr>
+          <w:rFonts w:ascii="Arial" w:hAnsi="Arial" w:cs="Arial"/>
+          <w:sz w:val="22"/>
+        </w:rPr>
+        <w:t xml:space="preserve"> to </w:t>
       </w:r>
       <w:r>
         <w:rPr>

</xml_diff>